<commit_message>
cabeceras y pie de pagina
</commit_message>
<xml_diff>
--- a/TFM.docx
+++ b/TFM.docx
@@ -426,29 +426,100 @@
         <w:pStyle w:val="Normal"/>
         <w:bidi w:val="0"/>
         <w:jc w:val="left"/>
-        <w:rPr/>
-      </w:pPr>
-      <w:r>
-        <w:rPr/>
-      </w:r>
-    </w:p>
-    <w:p>
-      <w:pPr>
-        <w:pStyle w:val="Normal"/>
-        <w:bidi w:val="0"/>
-        <w:jc w:val="left"/>
-        <w:rPr>
-          <w:b w:val="false"/>
-          <w:b w:val="false"/>
-          <w:bCs w:val="false"/>
-          <w:u w:val="none"/>
-        </w:rPr>
-      </w:pPr>
-      <w:r>
-        <w:rPr>
-          <w:b w:val="false"/>
-          <w:bCs w:val="false"/>
-          <w:u w:val="none"/>
+        <w:rPr>
+          <w:highlight w:val="none"/>
+          <w:shd w:fill="DEDCE6" w:val="clear"/>
+        </w:rPr>
+      </w:pPr>
+      <w:r>
+        <w:rPr>
+          <w:shd w:fill="DEDCE6" w:val="clear"/>
+        </w:rPr>
+        <mc:AlternateContent>
+          <mc:Choice Requires="wps">
+            <w:drawing>
+              <wp:anchor behindDoc="0" distT="17780" distB="17780" distL="17780" distR="17780" simplePos="0" locked="0" layoutInCell="0" allowOverlap="1" relativeHeight="16">
+                <wp:simplePos x="0" y="0"/>
+                <wp:positionH relativeFrom="column">
+                  <wp:posOffset>6350</wp:posOffset>
+                </wp:positionH>
+                <wp:positionV relativeFrom="paragraph">
+                  <wp:posOffset>170815</wp:posOffset>
+                </wp:positionV>
+                <wp:extent cx="6043295" cy="5624195"/>
+                <wp:effectExtent l="0" t="0" r="0" b="0"/>
+                <wp:wrapNone/>
+                <wp:docPr id="2" name="Forma 1"/>
+                <a:graphic xmlns:a="http://schemas.openxmlformats.org/drawingml/2006/main">
+                  <a:graphicData uri="http://schemas.microsoft.com/office/word/2010/wordprocessingShape">
+                    <wps:wsp>
+                      <wps:cNvSpPr/>
+                      <wps:spPr>
+                        <a:xfrm>
+                          <a:off x="0" y="0"/>
+                          <a:ext cx="6042600" cy="5623560"/>
+                        </a:xfrm>
+                        <a:prstGeom prst="rect">
+                          <a:avLst/>
+                        </a:prstGeom>
+                        <a:noFill/>
+                        <a:ln w="36360">
+                          <a:solidFill>
+                            <a:srgbClr val="111111"/>
+                          </a:solidFill>
+                          <a:custDash>
+                            <a:ds d="197000" sp="127000"/>
+                          </a:custDash>
+                          <a:round/>
+                        </a:ln>
+                      </wps:spPr>
+                      <wps:style>
+                        <a:lnRef idx="0"/>
+                        <a:fillRef idx="0"/>
+                        <a:effectRef idx="0"/>
+                        <a:fontRef idx="minor"/>
+                      </wps:style>
+                      <wps:bodyPr/>
+                    </wps:wsp>
+                  </a:graphicData>
+                </a:graphic>
+              </wp:anchor>
+            </w:drawing>
+          </mc:Choice>
+          <mc:Fallback>
+            <w:pict>
+              <v:rect id="shape_0" ID="Forma 1" stroked="t" o:allowincell="f" style="position:absolute;margin-left:0.5pt;margin-top:13.45pt;width:475.75pt;height:442.75pt;mso-wrap-style:none;v-text-anchor:middle">
+                <v:fill o:detectmouseclick="t" on="false"/>
+                <v:stroke color="#111111" weight="36360" dashstyle="longdash" joinstyle="round" endcap="flat"/>
+                <w10:wrap type="none"/>
+              </v:rect>
+            </w:pict>
+          </mc:Fallback>
+        </mc:AlternateContent>
+      </w:r>
+    </w:p>
+    <w:p>
+      <w:pPr>
+        <w:pStyle w:val="Normal"/>
+        <w:bidi w:val="0"/>
+        <w:jc w:val="both"/>
+        <w:rPr>
+          <w:b w:val="false"/>
+          <w:b w:val="false"/>
+          <w:bCs w:val="false"/>
+          <w:shadow/>
+          <w:highlight w:val="none"/>
+          <w:u w:val="none"/>
+          <w:shd w:fill="DEDCE6" w:val="clear"/>
+        </w:rPr>
+      </w:pPr>
+      <w:r>
+        <w:rPr>
+          <w:b w:val="false"/>
+          <w:bCs w:val="false"/>
+          <w:shadow/>
+          <w:u w:val="none"/>
+          <w:shd w:fill="DEDCE6" w:val="clear"/>
         </w:rPr>
         <w:t>1.Resumen……………………………………………………………………………………</w:t>
       </w:r>
@@ -456,7 +527,9 @@
         <w:rPr>
           <w:b w:val="false"/>
           <w:bCs w:val="false"/>
-          <w:u w:val="none"/>
+          <w:shadow/>
+          <w:u w:val="none"/>
+          <w:shd w:fill="DEDCE6" w:val="clear"/>
         </w:rPr>
         <w:t>...</w:t>
       </w:r>
@@ -464,7 +537,9 @@
         <w:rPr>
           <w:b w:val="false"/>
           <w:bCs w:val="false"/>
-          <w:u w:val="none"/>
+          <w:shadow/>
+          <w:u w:val="none"/>
+          <w:shd w:fill="DEDCE6" w:val="clear"/>
         </w:rPr>
         <w:t>pag03</w:t>
       </w:r>
@@ -473,19 +548,24 @@
       <w:pPr>
         <w:pStyle w:val="Normal"/>
         <w:bidi w:val="0"/>
-        <w:jc w:val="left"/>
-        <w:rPr>
-          <w:b w:val="false"/>
-          <w:b w:val="false"/>
-          <w:bCs w:val="false"/>
-          <w:u w:val="none"/>
-        </w:rPr>
-      </w:pPr>
-      <w:r>
-        <w:rPr>
-          <w:b w:val="false"/>
-          <w:bCs w:val="false"/>
-          <w:u w:val="none"/>
+        <w:jc w:val="both"/>
+        <w:rPr>
+          <w:b w:val="false"/>
+          <w:b w:val="false"/>
+          <w:bCs w:val="false"/>
+          <w:shadow/>
+          <w:highlight w:val="none"/>
+          <w:u w:val="none"/>
+          <w:shd w:fill="DEDCE6" w:val="clear"/>
+        </w:rPr>
+      </w:pPr>
+      <w:r>
+        <w:rPr>
+          <w:b w:val="false"/>
+          <w:bCs w:val="false"/>
+          <w:shadow/>
+          <w:u w:val="none"/>
+          <w:shd w:fill="DEDCE6" w:val="clear"/>
         </w:rPr>
         <w:t xml:space="preserve">1.1  </w:t>
       </w:r>
@@ -493,7 +573,9 @@
         <w:rPr>
           <w:b w:val="false"/>
           <w:bCs w:val="false"/>
-          <w:u w:val="none"/>
+          <w:shadow/>
+          <w:u w:val="none"/>
+          <w:shd w:fill="DEDCE6" w:val="clear"/>
         </w:rPr>
         <w:t xml:space="preserve">¿Cómo la </w:t>
       </w:r>
@@ -501,7 +583,9 @@
         <w:rPr>
           <w:b w:val="false"/>
           <w:bCs w:val="false"/>
-          <w:u w:val="none"/>
+          <w:shadow/>
+          <w:u w:val="none"/>
+          <w:shd w:fill="DEDCE6" w:val="clear"/>
         </w:rPr>
         <w:t>IA</w:t>
       </w:r>
@@ -509,7 +593,9 @@
         <w:rPr>
           <w:b w:val="false"/>
           <w:bCs w:val="false"/>
-          <w:u w:val="none"/>
+          <w:shadow/>
+          <w:u w:val="none"/>
+          <w:shd w:fill="DEDCE6" w:val="clear"/>
         </w:rPr>
         <w:t xml:space="preserve">  y las aplicaciones de machine learning pueden ser útiles ?….……………</w:t>
       </w:r>
@@ -517,28 +603,35 @@
         <w:rPr>
           <w:b w:val="false"/>
           <w:bCs w:val="false"/>
-          <w:u w:val="none"/>
-        </w:rPr>
-        <w:t>..pag03</w:t>
-      </w:r>
-    </w:p>
-    <w:p>
-      <w:pPr>
-        <w:pStyle w:val="Normal"/>
-        <w:bidi w:val="0"/>
-        <w:jc w:val="left"/>
-        <w:rPr>
-          <w:b w:val="false"/>
-          <w:b w:val="false"/>
-          <w:bCs w:val="false"/>
-          <w:u w:val="none"/>
-        </w:rPr>
-      </w:pPr>
-      <w:r>
-        <w:rPr>
-          <w:b w:val="false"/>
-          <w:bCs w:val="false"/>
-          <w:u w:val="none"/>
+          <w:shadow/>
+          <w:u w:val="none"/>
+          <w:shd w:fill="DEDCE6" w:val="clear"/>
+        </w:rPr>
+        <w:t xml:space="preserve">..pag03 </w:t>
+      </w:r>
+    </w:p>
+    <w:p>
+      <w:pPr>
+        <w:pStyle w:val="Normal"/>
+        <w:bidi w:val="0"/>
+        <w:jc w:val="both"/>
+        <w:rPr>
+          <w:b w:val="false"/>
+          <w:b w:val="false"/>
+          <w:bCs w:val="false"/>
+          <w:shadow/>
+          <w:highlight w:val="none"/>
+          <w:u w:val="none"/>
+          <w:shd w:fill="DEDCE6" w:val="clear"/>
+        </w:rPr>
+      </w:pPr>
+      <w:r>
+        <w:rPr>
+          <w:b w:val="false"/>
+          <w:bCs w:val="false"/>
+          <w:shadow/>
+          <w:u w:val="none"/>
+          <w:shd w:fill="DEDCE6" w:val="clear"/>
         </w:rPr>
         <w:t>1.2 Breve introducción al proyecto…..………………………………………………………...</w:t>
       </w:r>
@@ -546,15 +639,19 @@
         <w:rPr>
           <w:b w:val="false"/>
           <w:bCs w:val="false"/>
-          <w:u w:val="none"/>
-        </w:rPr>
-        <w:t>pag03</w:t>
-      </w:r>
-      <w:r>
-        <w:rPr>
-          <w:b w:val="false"/>
-          <w:bCs w:val="false"/>
-          <w:u w:val="none"/>
+          <w:shadow/>
+          <w:u w:val="none"/>
+          <w:shd w:fill="DEDCE6" w:val="clear"/>
+        </w:rPr>
+        <w:t xml:space="preserve">pag03 </w:t>
+      </w:r>
+      <w:r>
+        <w:rPr>
+          <w:b w:val="false"/>
+          <w:bCs w:val="false"/>
+          <w:shadow/>
+          <w:u w:val="none"/>
+          <w:shd w:fill="DEDCE6" w:val="clear"/>
         </w:rPr>
         <w:t xml:space="preserve">                                                                                                                                                    </w:t>
       </w:r>
@@ -563,19 +660,24 @@
       <w:pPr>
         <w:pStyle w:val="Normal"/>
         <w:bidi w:val="0"/>
-        <w:jc w:val="left"/>
-        <w:rPr>
-          <w:b w:val="false"/>
-          <w:b w:val="false"/>
-          <w:bCs w:val="false"/>
-          <w:u w:val="none"/>
-        </w:rPr>
-      </w:pPr>
-      <w:r>
-        <w:rPr>
-          <w:b w:val="false"/>
-          <w:bCs w:val="false"/>
-          <w:u w:val="none"/>
+        <w:jc w:val="both"/>
+        <w:rPr>
+          <w:b w:val="false"/>
+          <w:b w:val="false"/>
+          <w:bCs w:val="false"/>
+          <w:shadow/>
+          <w:highlight w:val="none"/>
+          <w:u w:val="none"/>
+          <w:shd w:fill="DEDCE6" w:val="clear"/>
+        </w:rPr>
+      </w:pPr>
+      <w:r>
+        <w:rPr>
+          <w:b w:val="false"/>
+          <w:bCs w:val="false"/>
+          <w:shadow/>
+          <w:u w:val="none"/>
+          <w:shd w:fill="DEDCE6" w:val="clear"/>
         </w:rPr>
         <w:t>2.Introducción y contexto….………………………………………………………………….</w:t>
       </w:r>
@@ -583,28 +685,35 @@
         <w:rPr>
           <w:b w:val="false"/>
           <w:bCs w:val="false"/>
-          <w:u w:val="none"/>
-        </w:rPr>
-        <w:t>.pag04</w:t>
-      </w:r>
-    </w:p>
-    <w:p>
-      <w:pPr>
-        <w:pStyle w:val="Normal"/>
-        <w:bidi w:val="0"/>
-        <w:jc w:val="left"/>
-        <w:rPr>
-          <w:b w:val="false"/>
-          <w:b w:val="false"/>
-          <w:bCs w:val="false"/>
-          <w:u w:val="none"/>
-        </w:rPr>
-      </w:pPr>
-      <w:r>
-        <w:rPr>
-          <w:b w:val="false"/>
-          <w:bCs w:val="false"/>
-          <w:u w:val="none"/>
+          <w:shadow/>
+          <w:u w:val="none"/>
+          <w:shd w:fill="DEDCE6" w:val="clear"/>
+        </w:rPr>
+        <w:t xml:space="preserve">.pag04 </w:t>
+      </w:r>
+    </w:p>
+    <w:p>
+      <w:pPr>
+        <w:pStyle w:val="Normal"/>
+        <w:bidi w:val="0"/>
+        <w:jc w:val="both"/>
+        <w:rPr>
+          <w:b w:val="false"/>
+          <w:b w:val="false"/>
+          <w:bCs w:val="false"/>
+          <w:shadow/>
+          <w:highlight w:val="none"/>
+          <w:u w:val="none"/>
+          <w:shd w:fill="DEDCE6" w:val="clear"/>
+        </w:rPr>
+      </w:pPr>
+      <w:r>
+        <w:rPr>
+          <w:b w:val="false"/>
+          <w:bCs w:val="false"/>
+          <w:shadow/>
+          <w:u w:val="none"/>
+          <w:shd w:fill="DEDCE6" w:val="clear"/>
         </w:rPr>
         <w:t>2.</w:t>
       </w:r>
@@ -612,7 +721,9 @@
         <w:rPr>
           <w:b w:val="false"/>
           <w:bCs w:val="false"/>
-          <w:u w:val="none"/>
+          <w:shadow/>
+          <w:u w:val="none"/>
+          <w:shd w:fill="DEDCE6" w:val="clear"/>
         </w:rPr>
         <w:t>1.Como funciona el machine learning en ciberseguridad…..………………………………</w:t>
       </w:r>
@@ -620,7 +731,9 @@
         <w:rPr>
           <w:b w:val="false"/>
           <w:bCs w:val="false"/>
-          <w:u w:val="none"/>
+          <w:shadow/>
+          <w:u w:val="none"/>
+          <w:shd w:fill="DEDCE6" w:val="clear"/>
         </w:rPr>
         <w:t>..</w:t>
       </w:r>
@@ -628,28 +741,35 @@
         <w:rPr>
           <w:b w:val="false"/>
           <w:bCs w:val="false"/>
-          <w:u w:val="none"/>
-        </w:rPr>
-        <w:t>pag04</w:t>
-      </w:r>
-    </w:p>
-    <w:p>
-      <w:pPr>
-        <w:pStyle w:val="Normal"/>
-        <w:bidi w:val="0"/>
-        <w:jc w:val="left"/>
-        <w:rPr>
-          <w:b w:val="false"/>
-          <w:b w:val="false"/>
-          <w:bCs w:val="false"/>
-          <w:u w:val="none"/>
-        </w:rPr>
-      </w:pPr>
-      <w:r>
-        <w:rPr>
-          <w:b w:val="false"/>
-          <w:bCs w:val="false"/>
-          <w:u w:val="none"/>
+          <w:shadow/>
+          <w:u w:val="none"/>
+          <w:shd w:fill="DEDCE6" w:val="clear"/>
+        </w:rPr>
+        <w:t xml:space="preserve">pag04 </w:t>
+      </w:r>
+    </w:p>
+    <w:p>
+      <w:pPr>
+        <w:pStyle w:val="Normal"/>
+        <w:bidi w:val="0"/>
+        <w:jc w:val="both"/>
+        <w:rPr>
+          <w:b w:val="false"/>
+          <w:b w:val="false"/>
+          <w:bCs w:val="false"/>
+          <w:shadow/>
+          <w:highlight w:val="none"/>
+          <w:u w:val="none"/>
+          <w:shd w:fill="DEDCE6" w:val="clear"/>
+        </w:rPr>
+      </w:pPr>
+      <w:r>
+        <w:rPr>
+          <w:b w:val="false"/>
+          <w:bCs w:val="false"/>
+          <w:shadow/>
+          <w:u w:val="none"/>
+          <w:shd w:fill="DEDCE6" w:val="clear"/>
         </w:rPr>
         <w:t>2..</w:t>
       </w:r>
@@ -657,7 +777,9 @@
         <w:rPr>
           <w:b w:val="false"/>
           <w:bCs w:val="false"/>
-          <w:u w:val="none"/>
+          <w:shadow/>
+          <w:u w:val="none"/>
+          <w:shd w:fill="DEDCE6" w:val="clear"/>
         </w:rPr>
         <w:t>2</w:t>
       </w:r>
@@ -665,7 +787,9 @@
         <w:rPr>
           <w:b w:val="false"/>
           <w:bCs w:val="false"/>
-          <w:u w:val="none"/>
+          <w:shadow/>
+          <w:u w:val="none"/>
+          <w:shd w:fill="DEDCE6" w:val="clear"/>
         </w:rPr>
         <w:t>¿Que es una red neuronal?….……………………………………………………………</w:t>
       </w:r>
@@ -673,7 +797,9 @@
         <w:rPr>
           <w:b w:val="false"/>
           <w:bCs w:val="false"/>
-          <w:u w:val="none"/>
+          <w:shadow/>
+          <w:u w:val="none"/>
+          <w:shd w:fill="DEDCE6" w:val="clear"/>
         </w:rPr>
         <w:t>..</w:t>
       </w:r>
@@ -681,28 +807,35 @@
         <w:rPr>
           <w:b w:val="false"/>
           <w:bCs w:val="false"/>
-          <w:u w:val="none"/>
-        </w:rPr>
-        <w:t>.pag04</w:t>
-      </w:r>
-    </w:p>
-    <w:p>
-      <w:pPr>
-        <w:pStyle w:val="Normal"/>
-        <w:bidi w:val="0"/>
-        <w:jc w:val="left"/>
-        <w:rPr>
-          <w:b w:val="false"/>
-          <w:b w:val="false"/>
-          <w:bCs w:val="false"/>
-          <w:u w:val="none"/>
-        </w:rPr>
-      </w:pPr>
-      <w:r>
-        <w:rPr>
-          <w:b w:val="false"/>
-          <w:bCs w:val="false"/>
-          <w:u w:val="none"/>
+          <w:shadow/>
+          <w:u w:val="none"/>
+          <w:shd w:fill="DEDCE6" w:val="clear"/>
+        </w:rPr>
+        <w:t xml:space="preserve">.pag04 </w:t>
+      </w:r>
+    </w:p>
+    <w:p>
+      <w:pPr>
+        <w:pStyle w:val="Normal"/>
+        <w:bidi w:val="0"/>
+        <w:jc w:val="both"/>
+        <w:rPr>
+          <w:b w:val="false"/>
+          <w:b w:val="false"/>
+          <w:bCs w:val="false"/>
+          <w:shadow/>
+          <w:highlight w:val="none"/>
+          <w:u w:val="none"/>
+          <w:shd w:fill="DEDCE6" w:val="clear"/>
+        </w:rPr>
+      </w:pPr>
+      <w:r>
+        <w:rPr>
+          <w:b w:val="false"/>
+          <w:bCs w:val="false"/>
+          <w:shadow/>
+          <w:u w:val="none"/>
+          <w:shd w:fill="DEDCE6" w:val="clear"/>
         </w:rPr>
         <w:t>2.</w:t>
       </w:r>
@@ -710,7 +843,9 @@
         <w:rPr>
           <w:b w:val="false"/>
           <w:bCs w:val="false"/>
-          <w:u w:val="none"/>
+          <w:shadow/>
+          <w:u w:val="none"/>
+          <w:shd w:fill="DEDCE6" w:val="clear"/>
         </w:rPr>
         <w:t>3.Capas y neuronas…..………………………………………………………………………</w:t>
       </w:r>
@@ -718,28 +853,35 @@
         <w:rPr>
           <w:b w:val="false"/>
           <w:bCs w:val="false"/>
-          <w:u w:val="none"/>
-        </w:rPr>
-        <w:t>pag05</w:t>
-      </w:r>
-    </w:p>
-    <w:p>
-      <w:pPr>
-        <w:pStyle w:val="Normal"/>
-        <w:bidi w:val="0"/>
-        <w:jc w:val="left"/>
-        <w:rPr>
-          <w:b w:val="false"/>
-          <w:b w:val="false"/>
-          <w:bCs w:val="false"/>
-          <w:u w:val="none"/>
-        </w:rPr>
-      </w:pPr>
-      <w:r>
-        <w:rPr>
-          <w:b w:val="false"/>
-          <w:bCs w:val="false"/>
-          <w:u w:val="none"/>
+          <w:shadow/>
+          <w:u w:val="none"/>
+          <w:shd w:fill="DEDCE6" w:val="clear"/>
+        </w:rPr>
+        <w:t xml:space="preserve">pag05 </w:t>
+      </w:r>
+    </w:p>
+    <w:p>
+      <w:pPr>
+        <w:pStyle w:val="Normal"/>
+        <w:bidi w:val="0"/>
+        <w:jc w:val="both"/>
+        <w:rPr>
+          <w:b w:val="false"/>
+          <w:b w:val="false"/>
+          <w:bCs w:val="false"/>
+          <w:shadow/>
+          <w:highlight w:val="none"/>
+          <w:u w:val="none"/>
+          <w:shd w:fill="DEDCE6" w:val="clear"/>
+        </w:rPr>
+      </w:pPr>
+      <w:r>
+        <w:rPr>
+          <w:b w:val="false"/>
+          <w:bCs w:val="false"/>
+          <w:shadow/>
+          <w:u w:val="none"/>
+          <w:shd w:fill="DEDCE6" w:val="clear"/>
         </w:rPr>
         <w:t>2.</w:t>
       </w:r>
@@ -747,7 +889,9 @@
         <w:rPr>
           <w:b w:val="false"/>
           <w:bCs w:val="false"/>
-          <w:u w:val="none"/>
+          <w:shadow/>
+          <w:u w:val="none"/>
+          <w:shd w:fill="DEDCE6" w:val="clear"/>
         </w:rPr>
         <w:t>4.Algoritmos usados en los modelos………………………………………………………</w:t>
       </w:r>
@@ -755,7 +899,9 @@
         <w:rPr>
           <w:b w:val="false"/>
           <w:bCs w:val="false"/>
-          <w:u w:val="none"/>
+          <w:shadow/>
+          <w:u w:val="none"/>
+          <w:shd w:fill="DEDCE6" w:val="clear"/>
         </w:rPr>
         <w:t>.</w:t>
       </w:r>
@@ -763,28 +909,35 @@
         <w:rPr>
           <w:b w:val="false"/>
           <w:bCs w:val="false"/>
-          <w:u w:val="none"/>
-        </w:rPr>
-        <w:t>..pag05</w:t>
-      </w:r>
-    </w:p>
-    <w:p>
-      <w:pPr>
-        <w:pStyle w:val="Normal"/>
-        <w:bidi w:val="0"/>
-        <w:jc w:val="left"/>
-        <w:rPr>
-          <w:b w:val="false"/>
-          <w:b w:val="false"/>
-          <w:bCs w:val="false"/>
-          <w:u w:val="none"/>
-        </w:rPr>
-      </w:pPr>
-      <w:r>
-        <w:rPr>
-          <w:b w:val="false"/>
-          <w:bCs w:val="false"/>
-          <w:u w:val="none"/>
+          <w:shadow/>
+          <w:u w:val="none"/>
+          <w:shd w:fill="DEDCE6" w:val="clear"/>
+        </w:rPr>
+        <w:t xml:space="preserve">..pag05 </w:t>
+      </w:r>
+    </w:p>
+    <w:p>
+      <w:pPr>
+        <w:pStyle w:val="Normal"/>
+        <w:bidi w:val="0"/>
+        <w:jc w:val="both"/>
+        <w:rPr>
+          <w:b w:val="false"/>
+          <w:b w:val="false"/>
+          <w:bCs w:val="false"/>
+          <w:shadow/>
+          <w:highlight w:val="none"/>
+          <w:u w:val="none"/>
+          <w:shd w:fill="DEDCE6" w:val="clear"/>
+        </w:rPr>
+      </w:pPr>
+      <w:r>
+        <w:rPr>
+          <w:b w:val="false"/>
+          <w:bCs w:val="false"/>
+          <w:shadow/>
+          <w:u w:val="none"/>
+          <w:shd w:fill="DEDCE6" w:val="clear"/>
         </w:rPr>
         <w:t>2.</w:t>
       </w:r>
@@ -792,7 +945,9 @@
         <w:rPr>
           <w:b w:val="false"/>
           <w:bCs w:val="false"/>
-          <w:u w:val="none"/>
+          <w:shadow/>
+          <w:u w:val="none"/>
+          <w:shd w:fill="DEDCE6" w:val="clear"/>
         </w:rPr>
         <w:t>5.Entrenamiento del modelo………………………………………………………………</w:t>
       </w:r>
@@ -800,7 +955,9 @@
         <w:rPr>
           <w:b w:val="false"/>
           <w:bCs w:val="false"/>
-          <w:u w:val="none"/>
+          <w:shadow/>
+          <w:u w:val="none"/>
+          <w:shd w:fill="DEDCE6" w:val="clear"/>
         </w:rPr>
         <w:t>..</w:t>
       </w:r>
@@ -808,28 +965,35 @@
         <w:rPr>
           <w:b w:val="false"/>
           <w:bCs w:val="false"/>
-          <w:u w:val="none"/>
-        </w:rPr>
-        <w:t>..pag06</w:t>
-      </w:r>
-    </w:p>
-    <w:p>
-      <w:pPr>
-        <w:pStyle w:val="Normal"/>
-        <w:bidi w:val="0"/>
-        <w:jc w:val="left"/>
-        <w:rPr>
-          <w:b w:val="false"/>
-          <w:b w:val="false"/>
-          <w:bCs w:val="false"/>
-          <w:u w:val="none"/>
-        </w:rPr>
-      </w:pPr>
-      <w:r>
-        <w:rPr>
-          <w:b w:val="false"/>
-          <w:bCs w:val="false"/>
-          <w:u w:val="none"/>
+          <w:shadow/>
+          <w:u w:val="none"/>
+          <w:shd w:fill="DEDCE6" w:val="clear"/>
+        </w:rPr>
+        <w:t xml:space="preserve">..pag06 </w:t>
+      </w:r>
+    </w:p>
+    <w:p>
+      <w:pPr>
+        <w:pStyle w:val="Normal"/>
+        <w:bidi w:val="0"/>
+        <w:jc w:val="both"/>
+        <w:rPr>
+          <w:b w:val="false"/>
+          <w:b w:val="false"/>
+          <w:bCs w:val="false"/>
+          <w:shadow/>
+          <w:highlight w:val="none"/>
+          <w:u w:val="none"/>
+          <w:shd w:fill="DEDCE6" w:val="clear"/>
+        </w:rPr>
+      </w:pPr>
+      <w:r>
+        <w:rPr>
+          <w:b w:val="false"/>
+          <w:bCs w:val="false"/>
+          <w:shadow/>
+          <w:u w:val="none"/>
+          <w:shd w:fill="DEDCE6" w:val="clear"/>
         </w:rPr>
         <w:t>2.6.Preprocesado…..…………………………………………………………………………</w:t>
       </w:r>
@@ -837,7 +1001,9 @@
         <w:rPr>
           <w:b w:val="false"/>
           <w:bCs w:val="false"/>
-          <w:u w:val="none"/>
+          <w:shadow/>
+          <w:u w:val="none"/>
+          <w:shd w:fill="DEDCE6" w:val="clear"/>
         </w:rPr>
         <w:t>...</w:t>
       </w:r>
@@ -845,28 +1011,35 @@
         <w:rPr>
           <w:b w:val="false"/>
           <w:bCs w:val="false"/>
-          <w:u w:val="none"/>
-        </w:rPr>
-        <w:t>pag07</w:t>
-      </w:r>
-    </w:p>
-    <w:p>
-      <w:pPr>
-        <w:pStyle w:val="Normal"/>
-        <w:bidi w:val="0"/>
-        <w:jc w:val="left"/>
-        <w:rPr>
-          <w:b w:val="false"/>
-          <w:b w:val="false"/>
-          <w:bCs w:val="false"/>
-          <w:u w:val="none"/>
-        </w:rPr>
-      </w:pPr>
-      <w:r>
-        <w:rPr>
-          <w:b w:val="false"/>
-          <w:bCs w:val="false"/>
-          <w:u w:val="none"/>
+          <w:shadow/>
+          <w:u w:val="none"/>
+          <w:shd w:fill="DEDCE6" w:val="clear"/>
+        </w:rPr>
+        <w:t xml:space="preserve">pag07 </w:t>
+      </w:r>
+    </w:p>
+    <w:p>
+      <w:pPr>
+        <w:pStyle w:val="Normal"/>
+        <w:bidi w:val="0"/>
+        <w:jc w:val="both"/>
+        <w:rPr>
+          <w:b w:val="false"/>
+          <w:b w:val="false"/>
+          <w:bCs w:val="false"/>
+          <w:shadow/>
+          <w:highlight w:val="none"/>
+          <w:u w:val="none"/>
+          <w:shd w:fill="DEDCE6" w:val="clear"/>
+        </w:rPr>
+      </w:pPr>
+      <w:r>
+        <w:rPr>
+          <w:b w:val="false"/>
+          <w:bCs w:val="false"/>
+          <w:shadow/>
+          <w:u w:val="none"/>
+          <w:shd w:fill="DEDCE6" w:val="clear"/>
         </w:rPr>
         <w:t>2.</w:t>
       </w:r>
@@ -874,7 +1047,9 @@
         <w:rPr>
           <w:b w:val="false"/>
           <w:bCs w:val="false"/>
-          <w:u w:val="none"/>
+          <w:shadow/>
+          <w:u w:val="none"/>
+          <w:shd w:fill="DEDCE6" w:val="clear"/>
         </w:rPr>
         <w:t>7.Entrenamiento y predicción….……………………………………………………………</w:t>
       </w:r>
@@ -882,36 +1057,45 @@
         <w:rPr>
           <w:b w:val="false"/>
           <w:bCs w:val="false"/>
-          <w:u w:val="none"/>
-        </w:rPr>
-        <w:t>.pag07</w:t>
-      </w:r>
-    </w:p>
-    <w:p>
-      <w:pPr>
-        <w:pStyle w:val="Normal"/>
-        <w:bidi w:val="0"/>
-        <w:jc w:val="left"/>
-        <w:rPr>
-          <w:b w:val="false"/>
-          <w:b w:val="false"/>
-          <w:bCs w:val="false"/>
-          <w:u w:val="none"/>
-        </w:rPr>
-      </w:pPr>
-      <w:r>
-        <w:rPr>
-          <w:b w:val="false"/>
-          <w:bCs w:val="false"/>
-          <w:u w:val="none"/>
-        </w:rPr>
-        <w:t>3.Objetivos, planificación y estrategia………………………………………………………</w:t>
-      </w:r>
-      <w:r>
-        <w:rPr>
-          <w:b w:val="false"/>
-          <w:bCs w:val="false"/>
-          <w:u w:val="none"/>
+          <w:shadow/>
+          <w:u w:val="none"/>
+          <w:shd w:fill="DEDCE6" w:val="clear"/>
+        </w:rPr>
+        <w:t xml:space="preserve">.pag07  </w:t>
+      </w:r>
+    </w:p>
+    <w:p>
+      <w:pPr>
+        <w:pStyle w:val="Normal"/>
+        <w:bidi w:val="0"/>
+        <w:jc w:val="both"/>
+        <w:rPr>
+          <w:b w:val="false"/>
+          <w:b w:val="false"/>
+          <w:bCs w:val="false"/>
+          <w:shadow/>
+          <w:highlight w:val="none"/>
+          <w:u w:val="none"/>
+          <w:shd w:fill="DEDCE6" w:val="clear"/>
+        </w:rPr>
+      </w:pPr>
+      <w:r>
+        <w:rPr>
+          <w:b w:val="false"/>
+          <w:bCs w:val="false"/>
+          <w:shadow/>
+          <w:u w:val="none"/>
+          <w:shd w:fill="DEDCE6" w:val="clear"/>
+        </w:rPr>
+        <w:t>3.Objetivos, planificación y estrategia……………………………….………………………</w:t>
+      </w:r>
+      <w:r>
+        <w:rPr>
+          <w:b w:val="false"/>
+          <w:bCs w:val="false"/>
+          <w:shadow/>
+          <w:u w:val="none"/>
+          <w:shd w:fill="DEDCE6" w:val="clear"/>
         </w:rPr>
         <w:t>.</w:t>
       </w:r>
@@ -919,33 +1103,40 @@
         <w:rPr>
           <w:b w:val="false"/>
           <w:bCs w:val="false"/>
-          <w:u w:val="none"/>
-        </w:rPr>
-        <w:t>..pag08</w:t>
-      </w:r>
-    </w:p>
-    <w:p>
-      <w:pPr>
-        <w:pStyle w:val="Normal"/>
-        <w:bidi w:val="0"/>
-        <w:jc w:val="left"/>
-        <w:rPr>
-          <w:b w:val="false"/>
-          <w:b w:val="false"/>
-          <w:bCs w:val="false"/>
-          <w:u w:val="none"/>
-        </w:rPr>
-      </w:pPr>
-      <w:r>
-        <w:rPr>
-          <w:rFonts w:eastAsia="NSimSun" w:cs="Arial"/>
-          <w:b w:val="false"/>
-          <w:bCs w:val="false"/>
-          <w:color w:val="auto"/>
-          <w:kern w:val="2"/>
-          <w:sz w:val="24"/>
-          <w:szCs w:val="24"/>
-          <w:u w:val="none"/>
+          <w:shadow/>
+          <w:u w:val="none"/>
+          <w:shd w:fill="DEDCE6" w:val="clear"/>
+        </w:rPr>
+        <w:t xml:space="preserve">..pag08 </w:t>
+      </w:r>
+    </w:p>
+    <w:p>
+      <w:pPr>
+        <w:pStyle w:val="Normal"/>
+        <w:bidi w:val="0"/>
+        <w:jc w:val="both"/>
+        <w:rPr>
+          <w:b w:val="false"/>
+          <w:b w:val="false"/>
+          <w:bCs w:val="false"/>
+          <w:shadow/>
+          <w:highlight w:val="none"/>
+          <w:u w:val="none"/>
+          <w:shd w:fill="DEDCE6" w:val="clear"/>
+        </w:rPr>
+      </w:pPr>
+      <w:r>
+        <w:rPr>
+          <w:rFonts w:eastAsia="NSimSun" w:cs="Arial"/>
+          <w:b w:val="false"/>
+          <w:bCs w:val="false"/>
+          <w:shadow/>
+          <w:color w:val="000000"/>
+          <w:kern w:val="2"/>
+          <w:sz w:val="24"/>
+          <w:szCs w:val="24"/>
+          <w:u w:val="none"/>
+          <w:shd w:fill="DEDCE6" w:val="clear"/>
           <w:lang w:val="es-ES" w:eastAsia="zh-CN" w:bidi="hi-IN"/>
         </w:rPr>
         <w:t xml:space="preserve">3.1 </w:t>
@@ -955,25 +1146,29 @@
           <w:rFonts w:eastAsia="NSimSun" w:cs="Arial"/>
           <w:b w:val="false"/>
           <w:bCs w:val="false"/>
-          <w:color w:val="auto"/>
-          <w:kern w:val="2"/>
-          <w:sz w:val="24"/>
-          <w:szCs w:val="24"/>
-          <w:u w:val="none"/>
-          <w:lang w:val="es-ES" w:eastAsia="zh-CN" w:bidi="hi-IN"/>
-        </w:rPr>
-        <w:t>Objetivos….……………………….……………………………………………………</w:t>
-      </w:r>
-      <w:r>
-        <w:rPr>
-          <w:rFonts w:eastAsia="NSimSun" w:cs="Arial"/>
-          <w:b w:val="false"/>
-          <w:bCs w:val="false"/>
-          <w:color w:val="auto"/>
-          <w:kern w:val="2"/>
-          <w:sz w:val="24"/>
-          <w:szCs w:val="24"/>
-          <w:u w:val="none"/>
+          <w:shadow/>
+          <w:color w:val="000000"/>
+          <w:kern w:val="2"/>
+          <w:sz w:val="24"/>
+          <w:szCs w:val="24"/>
+          <w:u w:val="none"/>
+          <w:shd w:fill="DEDCE6" w:val="clear"/>
+          <w:lang w:val="es-ES" w:eastAsia="zh-CN" w:bidi="hi-IN"/>
+        </w:rPr>
+        <w:t>Objetivos….……………………….……………………………….……………………</w:t>
+      </w:r>
+      <w:r>
+        <w:rPr>
+          <w:rFonts w:eastAsia="NSimSun" w:cs="Arial"/>
+          <w:b w:val="false"/>
+          <w:bCs w:val="false"/>
+          <w:shadow/>
+          <w:color w:val="000000"/>
+          <w:kern w:val="2"/>
+          <w:sz w:val="24"/>
+          <w:szCs w:val="24"/>
+          <w:u w:val="none"/>
+          <w:shd w:fill="DEDCE6" w:val="clear"/>
           <w:lang w:val="es-ES" w:eastAsia="zh-CN" w:bidi="hi-IN"/>
         </w:rPr>
         <w:t>...</w:t>
@@ -983,52 +1178,61 @@
           <w:rFonts w:eastAsia="NSimSun" w:cs="Arial"/>
           <w:b w:val="false"/>
           <w:bCs w:val="false"/>
-          <w:color w:val="auto"/>
-          <w:kern w:val="2"/>
-          <w:sz w:val="24"/>
-          <w:szCs w:val="24"/>
-          <w:u w:val="none"/>
-          <w:lang w:val="es-ES" w:eastAsia="zh-CN" w:bidi="hi-IN"/>
-        </w:rPr>
-        <w:t>.pag08</w:t>
-      </w:r>
-    </w:p>
-    <w:p>
-      <w:pPr>
-        <w:pStyle w:val="Normal"/>
-        <w:bidi w:val="0"/>
-        <w:jc w:val="left"/>
-        <w:rPr>
-          <w:b w:val="false"/>
-          <w:b w:val="false"/>
-          <w:bCs w:val="false"/>
-          <w:u w:val="none"/>
-        </w:rPr>
-      </w:pPr>
-      <w:r>
-        <w:rPr>
-          <w:rFonts w:eastAsia="NSimSun" w:cs="Arial"/>
-          <w:b w:val="false"/>
-          <w:bCs w:val="false"/>
-          <w:color w:val="auto"/>
-          <w:kern w:val="2"/>
-          <w:sz w:val="24"/>
-          <w:szCs w:val="24"/>
-          <w:u w:val="none"/>
-          <w:lang w:val="es-ES" w:eastAsia="zh-CN" w:bidi="hi-IN"/>
-        </w:rPr>
-        <w:t>3.2.Planificación……………………………………………………………………………</w:t>
-      </w:r>
-      <w:r>
-        <w:rPr>
-          <w:rFonts w:eastAsia="NSimSun" w:cs="Arial"/>
-          <w:b w:val="false"/>
-          <w:bCs w:val="false"/>
-          <w:color w:val="auto"/>
-          <w:kern w:val="2"/>
-          <w:sz w:val="24"/>
-          <w:szCs w:val="24"/>
-          <w:u w:val="none"/>
+          <w:shadow/>
+          <w:color w:val="000000"/>
+          <w:kern w:val="2"/>
+          <w:sz w:val="24"/>
+          <w:szCs w:val="24"/>
+          <w:u w:val="none"/>
+          <w:shd w:fill="DEDCE6" w:val="clear"/>
+          <w:lang w:val="es-ES" w:eastAsia="zh-CN" w:bidi="hi-IN"/>
+        </w:rPr>
+        <w:t xml:space="preserve">.pag08 </w:t>
+      </w:r>
+    </w:p>
+    <w:p>
+      <w:pPr>
+        <w:pStyle w:val="Normal"/>
+        <w:bidi w:val="0"/>
+        <w:jc w:val="both"/>
+        <w:rPr>
+          <w:b w:val="false"/>
+          <w:b w:val="false"/>
+          <w:bCs w:val="false"/>
+          <w:shadow/>
+          <w:highlight w:val="none"/>
+          <w:u w:val="none"/>
+          <w:shd w:fill="DEDCE6" w:val="clear"/>
+        </w:rPr>
+      </w:pPr>
+      <w:r>
+        <w:rPr>
+          <w:rFonts w:eastAsia="NSimSun" w:cs="Arial"/>
+          <w:b w:val="false"/>
+          <w:bCs w:val="false"/>
+          <w:shadow/>
+          <w:color w:val="000000"/>
+          <w:kern w:val="2"/>
+          <w:sz w:val="24"/>
+          <w:szCs w:val="24"/>
+          <w:u w:val="none"/>
+          <w:shd w:fill="DEDCE6" w:val="clear"/>
+          <w:lang w:val="es-ES" w:eastAsia="zh-CN" w:bidi="hi-IN"/>
+        </w:rPr>
+        <w:t>3.2.Planificación……………………………………………………….……………………</w:t>
+      </w:r>
+      <w:r>
+        <w:rPr>
+          <w:rFonts w:eastAsia="NSimSun" w:cs="Arial"/>
+          <w:b w:val="false"/>
+          <w:bCs w:val="false"/>
+          <w:shadow/>
+          <w:color w:val="000000"/>
+          <w:kern w:val="2"/>
+          <w:sz w:val="24"/>
+          <w:szCs w:val="24"/>
+          <w:u w:val="none"/>
+          <w:shd w:fill="DEDCE6" w:val="clear"/>
           <w:lang w:val="es-ES" w:eastAsia="zh-CN" w:bidi="hi-IN"/>
         </w:rPr>
         <w:t>..</w:t>
@@ -1038,52 +1242,61 @@
           <w:rFonts w:eastAsia="NSimSun" w:cs="Arial"/>
           <w:b w:val="false"/>
           <w:bCs w:val="false"/>
-          <w:color w:val="auto"/>
-          <w:kern w:val="2"/>
-          <w:sz w:val="24"/>
-          <w:szCs w:val="24"/>
-          <w:u w:val="none"/>
-          <w:lang w:val="es-ES" w:eastAsia="zh-CN" w:bidi="hi-IN"/>
-        </w:rPr>
-        <w:t>..pag08</w:t>
-      </w:r>
-    </w:p>
-    <w:p>
-      <w:pPr>
-        <w:pStyle w:val="Normal"/>
-        <w:bidi w:val="0"/>
-        <w:jc w:val="left"/>
-        <w:rPr>
-          <w:b w:val="false"/>
-          <w:b w:val="false"/>
-          <w:bCs w:val="false"/>
-          <w:u w:val="none"/>
-        </w:rPr>
-      </w:pPr>
-      <w:r>
-        <w:rPr>
-          <w:rFonts w:eastAsia="NSimSun" w:cs="Arial"/>
-          <w:b w:val="false"/>
-          <w:bCs w:val="false"/>
-          <w:color w:val="auto"/>
-          <w:kern w:val="2"/>
-          <w:sz w:val="24"/>
-          <w:szCs w:val="24"/>
-          <w:u w:val="none"/>
-          <w:lang w:val="es-ES" w:eastAsia="zh-CN" w:bidi="hi-IN"/>
-        </w:rPr>
-        <w:t>3.3.Metodología……………………………………………………………………………</w:t>
-      </w:r>
-      <w:r>
-        <w:rPr>
-          <w:rFonts w:eastAsia="NSimSun" w:cs="Arial"/>
-          <w:b w:val="false"/>
-          <w:bCs w:val="false"/>
-          <w:color w:val="auto"/>
-          <w:kern w:val="2"/>
-          <w:sz w:val="24"/>
-          <w:szCs w:val="24"/>
-          <w:u w:val="none"/>
+          <w:shadow/>
+          <w:color w:val="000000"/>
+          <w:kern w:val="2"/>
+          <w:sz w:val="24"/>
+          <w:szCs w:val="24"/>
+          <w:u w:val="none"/>
+          <w:shd w:fill="DEDCE6" w:val="clear"/>
+          <w:lang w:val="es-ES" w:eastAsia="zh-CN" w:bidi="hi-IN"/>
+        </w:rPr>
+        <w:t xml:space="preserve">..pag08 </w:t>
+      </w:r>
+    </w:p>
+    <w:p>
+      <w:pPr>
+        <w:pStyle w:val="Normal"/>
+        <w:bidi w:val="0"/>
+        <w:jc w:val="both"/>
+        <w:rPr>
+          <w:b w:val="false"/>
+          <w:b w:val="false"/>
+          <w:bCs w:val="false"/>
+          <w:shadow/>
+          <w:highlight w:val="none"/>
+          <w:u w:val="none"/>
+          <w:shd w:fill="DEDCE6" w:val="clear"/>
+        </w:rPr>
+      </w:pPr>
+      <w:r>
+        <w:rPr>
+          <w:rFonts w:eastAsia="NSimSun" w:cs="Arial"/>
+          <w:b w:val="false"/>
+          <w:bCs w:val="false"/>
+          <w:shadow/>
+          <w:color w:val="000000"/>
+          <w:kern w:val="2"/>
+          <w:sz w:val="24"/>
+          <w:szCs w:val="24"/>
+          <w:u w:val="none"/>
+          <w:shd w:fill="DEDCE6" w:val="clear"/>
+          <w:lang w:val="es-ES" w:eastAsia="zh-CN" w:bidi="hi-IN"/>
+        </w:rPr>
+        <w:t>3.3.Metodología……………………………………………………….……………………</w:t>
+      </w:r>
+      <w:r>
+        <w:rPr>
+          <w:rFonts w:eastAsia="NSimSun" w:cs="Arial"/>
+          <w:b w:val="false"/>
+          <w:bCs w:val="false"/>
+          <w:shadow/>
+          <w:color w:val="000000"/>
+          <w:kern w:val="2"/>
+          <w:sz w:val="24"/>
+          <w:szCs w:val="24"/>
+          <w:u w:val="none"/>
+          <w:shd w:fill="DEDCE6" w:val="clear"/>
           <w:lang w:val="es-ES" w:eastAsia="zh-CN" w:bidi="hi-IN"/>
         </w:rPr>
         <w:t>...</w:t>
@@ -1093,58 +1306,67 @@
           <w:rFonts w:eastAsia="NSimSun" w:cs="Arial"/>
           <w:b w:val="false"/>
           <w:bCs w:val="false"/>
-          <w:color w:val="auto"/>
-          <w:kern w:val="2"/>
-          <w:sz w:val="24"/>
-          <w:szCs w:val="24"/>
-          <w:u w:val="none"/>
-          <w:lang w:val="es-ES" w:eastAsia="zh-CN" w:bidi="hi-IN"/>
-        </w:rPr>
-        <w:t>..pag09</w:t>
-      </w:r>
-    </w:p>
-    <w:p>
-      <w:pPr>
-        <w:pStyle w:val="Normal"/>
-        <w:bidi w:val="0"/>
-        <w:jc w:val="left"/>
+          <w:shadow/>
+          <w:color w:val="000000"/>
+          <w:kern w:val="2"/>
+          <w:sz w:val="24"/>
+          <w:szCs w:val="24"/>
+          <w:u w:val="none"/>
+          <w:shd w:fill="DEDCE6" w:val="clear"/>
+          <w:lang w:val="es-ES" w:eastAsia="zh-CN" w:bidi="hi-IN"/>
+        </w:rPr>
+        <w:t xml:space="preserve">..pag09 </w:t>
+      </w:r>
+    </w:p>
+    <w:p>
+      <w:pPr>
+        <w:pStyle w:val="Normal"/>
+        <w:bidi w:val="0"/>
+        <w:jc w:val="both"/>
         <w:rPr>
           <w:rFonts w:ascii="Liberation Serif" w:hAnsi="Liberation Serif" w:eastAsia="NSimSun" w:cs="Arial"/>
           <w:b w:val="false"/>
           <w:b w:val="false"/>
           <w:bCs w:val="false"/>
-          <w:color w:val="auto"/>
-          <w:kern w:val="2"/>
-          <w:sz w:val="24"/>
-          <w:szCs w:val="24"/>
-          <w:u w:val="none"/>
-          <w:lang w:val="es-ES" w:eastAsia="zh-CN" w:bidi="hi-IN"/>
-        </w:rPr>
-      </w:pPr>
-      <w:r>
-        <w:rPr>
-          <w:rFonts w:eastAsia="NSimSun" w:cs="Arial"/>
-          <w:b w:val="false"/>
-          <w:bCs w:val="false"/>
-          <w:color w:val="auto"/>
-          <w:kern w:val="2"/>
-          <w:sz w:val="24"/>
-          <w:szCs w:val="24"/>
-          <w:u w:val="none"/>
-          <w:lang w:val="es-ES" w:eastAsia="zh-CN" w:bidi="hi-IN"/>
-        </w:rPr>
-        <w:t>4.Estado del arte……………………………………………………………………………</w:t>
-      </w:r>
-      <w:r>
-        <w:rPr>
-          <w:rFonts w:eastAsia="NSimSun" w:cs="Arial"/>
-          <w:b w:val="false"/>
-          <w:bCs w:val="false"/>
-          <w:color w:val="auto"/>
-          <w:kern w:val="2"/>
-          <w:sz w:val="24"/>
-          <w:szCs w:val="24"/>
-          <w:u w:val="none"/>
+          <w:shadow/>
+          <w:color w:val="auto"/>
+          <w:kern w:val="2"/>
+          <w:sz w:val="24"/>
+          <w:szCs w:val="24"/>
+          <w:highlight w:val="none"/>
+          <w:u w:val="none"/>
+          <w:shd w:fill="DEDCE6" w:val="clear"/>
+          <w:lang w:val="es-ES" w:eastAsia="zh-CN" w:bidi="hi-IN"/>
+        </w:rPr>
+      </w:pPr>
+      <w:r>
+        <w:rPr>
+          <w:rFonts w:eastAsia="NSimSun" w:cs="Arial"/>
+          <w:b w:val="false"/>
+          <w:bCs w:val="false"/>
+          <w:shadow/>
+          <w:color w:val="000000"/>
+          <w:kern w:val="2"/>
+          <w:sz w:val="24"/>
+          <w:szCs w:val="24"/>
+          <w:u w:val="none"/>
+          <w:shd w:fill="DEDCE6" w:val="clear"/>
+          <w:lang w:val="es-ES" w:eastAsia="zh-CN" w:bidi="hi-IN"/>
+        </w:rPr>
+        <w:t>4.Estado del arte……………………………………………………….……………………</w:t>
+      </w:r>
+      <w:r>
+        <w:rPr>
+          <w:rFonts w:eastAsia="NSimSun" w:cs="Arial"/>
+          <w:b w:val="false"/>
+          <w:bCs w:val="false"/>
+          <w:shadow/>
+          <w:color w:val="000000"/>
+          <w:kern w:val="2"/>
+          <w:sz w:val="24"/>
+          <w:szCs w:val="24"/>
+          <w:u w:val="none"/>
+          <w:shd w:fill="DEDCE6" w:val="clear"/>
           <w:lang w:val="es-ES" w:eastAsia="zh-CN" w:bidi="hi-IN"/>
         </w:rPr>
         <w:t>...</w:t>
@@ -1154,44 +1376,51 @@
           <w:rFonts w:eastAsia="NSimSun" w:cs="Arial"/>
           <w:b w:val="false"/>
           <w:bCs w:val="false"/>
-          <w:color w:val="auto"/>
-          <w:kern w:val="2"/>
-          <w:sz w:val="24"/>
-          <w:szCs w:val="24"/>
-          <w:u w:val="none"/>
-          <w:lang w:val="es-ES" w:eastAsia="zh-CN" w:bidi="hi-IN"/>
-        </w:rPr>
-        <w:t>..pag10</w:t>
-      </w:r>
-    </w:p>
-    <w:p>
-      <w:pPr>
-        <w:pStyle w:val="Normal"/>
-        <w:bidi w:val="0"/>
-        <w:jc w:val="left"/>
+          <w:shadow/>
+          <w:color w:val="000000"/>
+          <w:kern w:val="2"/>
+          <w:sz w:val="24"/>
+          <w:szCs w:val="24"/>
+          <w:u w:val="none"/>
+          <w:shd w:fill="DEDCE6" w:val="clear"/>
+          <w:lang w:val="es-ES" w:eastAsia="zh-CN" w:bidi="hi-IN"/>
+        </w:rPr>
+        <w:t xml:space="preserve">..pag10 </w:t>
+      </w:r>
+    </w:p>
+    <w:p>
+      <w:pPr>
+        <w:pStyle w:val="Normal"/>
+        <w:bidi w:val="0"/>
+        <w:jc w:val="both"/>
         <w:rPr>
           <w:rFonts w:ascii="Liberation Serif" w:hAnsi="Liberation Serif" w:eastAsia="NSimSun" w:cs="Arial"/>
           <w:b w:val="false"/>
           <w:b w:val="false"/>
           <w:bCs w:val="false"/>
-          <w:color w:val="auto"/>
-          <w:kern w:val="2"/>
-          <w:sz w:val="24"/>
-          <w:szCs w:val="24"/>
-          <w:u w:val="none"/>
-          <w:lang w:val="es-ES" w:eastAsia="zh-CN" w:bidi="hi-IN"/>
-        </w:rPr>
-      </w:pPr>
-      <w:r>
-        <w:rPr>
-          <w:rFonts w:eastAsia="NSimSun" w:cs="Arial"/>
-          <w:b w:val="false"/>
-          <w:bCs w:val="false"/>
-          <w:color w:val="auto"/>
-          <w:kern w:val="2"/>
-          <w:sz w:val="24"/>
-          <w:szCs w:val="24"/>
-          <w:u w:val="none"/>
+          <w:shadow/>
+          <w:color w:val="auto"/>
+          <w:kern w:val="2"/>
+          <w:sz w:val="24"/>
+          <w:szCs w:val="24"/>
+          <w:highlight w:val="none"/>
+          <w:u w:val="none"/>
+          <w:shd w:fill="DEDCE6" w:val="clear"/>
+          <w:lang w:val="es-ES" w:eastAsia="zh-CN" w:bidi="hi-IN"/>
+        </w:rPr>
+      </w:pPr>
+      <w:r>
+        <w:rPr>
+          <w:rFonts w:eastAsia="NSimSun" w:cs="Arial"/>
+          <w:b w:val="false"/>
+          <w:bCs w:val="false"/>
+          <w:shadow/>
+          <w:color w:val="000000"/>
+          <w:kern w:val="2"/>
+          <w:sz w:val="24"/>
+          <w:szCs w:val="24"/>
+          <w:u w:val="none"/>
+          <w:shd w:fill="DEDCE6" w:val="clear"/>
           <w:lang w:val="es-ES" w:eastAsia="zh-CN" w:bidi="hi-IN"/>
         </w:rPr>
         <w:t>4.1.Inteligencia Artificial…..…………………………………………………………………</w:t>
@@ -1201,11 +1430,13 @@
           <w:rFonts w:eastAsia="NSimSun" w:cs="Arial"/>
           <w:b w:val="false"/>
           <w:bCs w:val="false"/>
-          <w:color w:val="auto"/>
-          <w:kern w:val="2"/>
-          <w:sz w:val="24"/>
-          <w:szCs w:val="24"/>
-          <w:u w:val="none"/>
+          <w:shadow/>
+          <w:color w:val="000000"/>
+          <w:kern w:val="2"/>
+          <w:sz w:val="24"/>
+          <w:szCs w:val="24"/>
+          <w:u w:val="none"/>
+          <w:shd w:fill="DEDCE6" w:val="clear"/>
           <w:lang w:val="es-ES" w:eastAsia="zh-CN" w:bidi="hi-IN"/>
         </w:rPr>
         <w:t>..</w:t>
@@ -1215,33 +1446,56 @@
           <w:rFonts w:eastAsia="NSimSun" w:cs="Arial"/>
           <w:b w:val="false"/>
           <w:bCs w:val="false"/>
-          <w:color w:val="auto"/>
-          <w:kern w:val="2"/>
-          <w:sz w:val="24"/>
-          <w:szCs w:val="24"/>
-          <w:u w:val="none"/>
-          <w:lang w:val="es-ES" w:eastAsia="zh-CN" w:bidi="hi-IN"/>
-        </w:rPr>
-        <w:t>pag10</w:t>
-      </w:r>
-    </w:p>
-    <w:p>
-      <w:pPr>
-        <w:pStyle w:val="Normal"/>
-        <w:bidi w:val="0"/>
-        <w:jc w:val="left"/>
-        <w:rPr>
-          <w:b w:val="false"/>
-          <w:b w:val="false"/>
-          <w:bCs w:val="false"/>
-          <w:u w:val="none"/>
-        </w:rPr>
-      </w:pPr>
-      <w:r>
-        <w:rPr>
-          <w:b w:val="false"/>
-          <w:bCs w:val="false"/>
-          <w:u w:val="none"/>
+          <w:shadow/>
+          <w:color w:val="000000"/>
+          <w:kern w:val="2"/>
+          <w:sz w:val="24"/>
+          <w:szCs w:val="24"/>
+          <w:u w:val="none"/>
+          <w:shd w:fill="DEDCE6" w:val="clear"/>
+          <w:lang w:val="es-ES" w:eastAsia="zh-CN" w:bidi="hi-IN"/>
+        </w:rPr>
+        <w:t>pag11</w:t>
+      </w:r>
+      <w:r>
+        <w:rPr>
+          <w:rFonts w:eastAsia="NSimSun" w:cs="Arial"/>
+          <w:b w:val="false"/>
+          <w:bCs w:val="false"/>
+          <w:shadow/>
+          <w:color w:val="000000"/>
+          <w:kern w:val="2"/>
+          <w:sz w:val="24"/>
+          <w:szCs w:val="24"/>
+          <w:u w:val="none"/>
+          <w:shd w:fill="DEDCE6" w:val="clear"/>
+          <w:lang w:val="es-ES" w:eastAsia="zh-CN" w:bidi="hi-IN"/>
+        </w:rPr>
+        <w:t xml:space="preserve"> </w:t>
+      </w:r>
+    </w:p>
+    <w:p>
+      <w:pPr>
+        <w:pStyle w:val="Normal"/>
+        <w:bidi w:val="0"/>
+        <w:jc w:val="both"/>
+        <w:rPr>
+          <w:b w:val="false"/>
+          <w:b w:val="false"/>
+          <w:bCs w:val="false"/>
+          <w:shadow/>
+          <w:highlight w:val="none"/>
+          <w:u w:val="none"/>
+          <w:shd w:fill="DEDCE6" w:val="clear"/>
+        </w:rPr>
+      </w:pPr>
+      <w:r>
+        <w:rPr>
+          <w:b w:val="false"/>
+          <w:bCs w:val="false"/>
+          <w:shadow/>
+          <w:u w:val="none"/>
+          <w:shd w:fill="DEDCE6" w:val="clear"/>
         </w:rPr>
         <w:t>4.2.</w:t>
       </w:r>
@@ -1249,7 +1503,9 @@
         <w:rPr>
           <w:b w:val="false"/>
           <w:bCs w:val="false"/>
-          <w:u w:val="none"/>
+          <w:shadow/>
+          <w:u w:val="none"/>
+          <w:shd w:fill="DEDCE6" w:val="clear"/>
         </w:rPr>
         <w:t>Machine learning…</w:t>
       </w:r>
@@ -1257,7 +1513,9 @@
         <w:rPr>
           <w:b w:val="false"/>
           <w:bCs w:val="false"/>
-          <w:u w:val="none"/>
+          <w:shadow/>
+          <w:u w:val="none"/>
+          <w:shd w:fill="DEDCE6" w:val="clear"/>
         </w:rPr>
         <w:t>………………………………………………………………………</w:t>
       </w:r>
@@ -1265,28 +1523,61 @@
         <w:rPr>
           <w:b w:val="false"/>
           <w:bCs w:val="false"/>
-          <w:u w:val="none"/>
-        </w:rPr>
-        <w:t>..pag10</w:t>
-      </w:r>
-    </w:p>
-    <w:p>
-      <w:pPr>
-        <w:pStyle w:val="Normal"/>
-        <w:bidi w:val="0"/>
-        <w:jc w:val="left"/>
-        <w:rPr>
-          <w:b w:val="false"/>
-          <w:b w:val="false"/>
-          <w:bCs w:val="false"/>
-          <w:u w:val="none"/>
-        </w:rPr>
-      </w:pPr>
-      <w:r>
-        <w:rPr>
-          <w:b w:val="false"/>
-          <w:bCs w:val="false"/>
-          <w:u w:val="none"/>
+          <w:shadow/>
+          <w:u w:val="none"/>
+          <w:shd w:fill="DEDCE6" w:val="clear"/>
+        </w:rPr>
+        <w:t>..</w:t>
+      </w:r>
+      <w:r>
+        <w:rPr>
+          <w:rFonts w:eastAsia="NSimSun" w:cs="Arial"/>
+          <w:b w:val="false"/>
+          <w:bCs w:val="false"/>
+          <w:shadow/>
+          <w:color w:val="000000"/>
+          <w:kern w:val="2"/>
+          <w:sz w:val="24"/>
+          <w:szCs w:val="24"/>
+          <w:u w:val="none"/>
+          <w:shd w:fill="DEDCE6" w:val="clear"/>
+          <w:lang w:val="es-ES" w:eastAsia="zh-CN" w:bidi="hi-IN"/>
+        </w:rPr>
+        <w:t>pag11</w:t>
+      </w:r>
+      <w:r>
+        <w:rPr>
+          <w:b w:val="false"/>
+          <w:bCs w:val="false"/>
+          <w:shadow/>
+          <w:u w:val="none"/>
+          <w:shd w:fill="DEDCE6" w:val="clear"/>
+        </w:rPr>
+        <w:t xml:space="preserve"> </w:t>
+      </w:r>
+    </w:p>
+    <w:p>
+      <w:pPr>
+        <w:pStyle w:val="Normal"/>
+        <w:bidi w:val="0"/>
+        <w:jc w:val="both"/>
+        <w:rPr>
+          <w:b w:val="false"/>
+          <w:b w:val="false"/>
+          <w:bCs w:val="false"/>
+          <w:shadow/>
+          <w:highlight w:val="none"/>
+          <w:u w:val="none"/>
+          <w:shd w:fill="DEDCE6" w:val="clear"/>
+        </w:rPr>
+      </w:pPr>
+      <w:r>
+        <w:rPr>
+          <w:b w:val="false"/>
+          <w:bCs w:val="false"/>
+          <w:shadow/>
+          <w:u w:val="none"/>
+          <w:shd w:fill="DEDCE6" w:val="clear"/>
         </w:rPr>
         <w:t>4.3.</w:t>
       </w:r>
@@ -1294,7 +1585,9 @@
         <w:rPr>
           <w:b w:val="false"/>
           <w:bCs w:val="false"/>
-          <w:u w:val="none"/>
+          <w:shadow/>
+          <w:u w:val="none"/>
+          <w:shd w:fill="DEDCE6" w:val="clear"/>
         </w:rPr>
         <w:t>Tipos de sistemas Machine learning……………………………………………………</w:t>
       </w:r>
@@ -1302,7 +1595,9 @@
         <w:rPr>
           <w:b w:val="false"/>
           <w:bCs w:val="false"/>
-          <w:u w:val="none"/>
+          <w:shadow/>
+          <w:u w:val="none"/>
+          <w:shd w:fill="DEDCE6" w:val="clear"/>
         </w:rPr>
         <w:t>...</w:t>
       </w:r>
@@ -1310,28 +1605,35 @@
         <w:rPr>
           <w:b w:val="false"/>
           <w:bCs w:val="false"/>
-          <w:u w:val="none"/>
-        </w:rPr>
-        <w:t>..pag11</w:t>
-      </w:r>
-    </w:p>
-    <w:p>
-      <w:pPr>
-        <w:pStyle w:val="Normal"/>
-        <w:bidi w:val="0"/>
-        <w:jc w:val="left"/>
-        <w:rPr>
-          <w:b w:val="false"/>
-          <w:b w:val="false"/>
-          <w:bCs w:val="false"/>
-          <w:u w:val="none"/>
-        </w:rPr>
-      </w:pPr>
-      <w:r>
-        <w:rPr>
-          <w:b w:val="false"/>
-          <w:bCs w:val="false"/>
-          <w:u w:val="none"/>
+          <w:shadow/>
+          <w:u w:val="none"/>
+          <w:shd w:fill="DEDCE6" w:val="clear"/>
+        </w:rPr>
+        <w:t xml:space="preserve">..pag11 </w:t>
+      </w:r>
+    </w:p>
+    <w:p>
+      <w:pPr>
+        <w:pStyle w:val="Normal"/>
+        <w:bidi w:val="0"/>
+        <w:jc w:val="both"/>
+        <w:rPr>
+          <w:b w:val="false"/>
+          <w:b w:val="false"/>
+          <w:bCs w:val="false"/>
+          <w:shadow/>
+          <w:highlight w:val="none"/>
+          <w:u w:val="none"/>
+          <w:shd w:fill="DEDCE6" w:val="clear"/>
+        </w:rPr>
+      </w:pPr>
+      <w:r>
+        <w:rPr>
+          <w:b w:val="false"/>
+          <w:bCs w:val="false"/>
+          <w:shadow/>
+          <w:u w:val="none"/>
+          <w:shd w:fill="DEDCE6" w:val="clear"/>
         </w:rPr>
         <w:t>5.</w:t>
       </w:r>
@@ -1339,7 +1641,9 @@
         <w:rPr>
           <w:b w:val="false"/>
           <w:bCs w:val="false"/>
-          <w:u w:val="none"/>
+          <w:shadow/>
+          <w:u w:val="none"/>
+          <w:shd w:fill="DEDCE6" w:val="clear"/>
         </w:rPr>
         <w:t>Desarrollo/</w:t>
       </w:r>
@@ -1347,7 +1651,9 @@
         <w:rPr>
           <w:b w:val="false"/>
           <w:bCs w:val="false"/>
-          <w:u w:val="none"/>
+          <w:shadow/>
+          <w:u w:val="none"/>
+          <w:shd w:fill="DEDCE6" w:val="clear"/>
         </w:rPr>
         <w:t>Implementaci</w:t>
       </w:r>
@@ -1355,7 +1661,9 @@
         <w:rPr>
           <w:b w:val="false"/>
           <w:bCs w:val="false"/>
-          <w:u w:val="none"/>
+          <w:shadow/>
+          <w:u w:val="none"/>
+          <w:shd w:fill="DEDCE6" w:val="clear"/>
         </w:rPr>
         <w:t>ó</w:t>
       </w:r>
@@ -1363,7 +1671,9 @@
         <w:rPr>
           <w:b w:val="false"/>
           <w:bCs w:val="false"/>
-          <w:u w:val="none"/>
+          <w:shadow/>
+          <w:u w:val="none"/>
+          <w:shd w:fill="DEDCE6" w:val="clear"/>
         </w:rPr>
         <w:t>n/Arquitectura…</w:t>
       </w:r>
@@ -1371,7 +1681,9 @@
         <w:rPr>
           <w:b w:val="false"/>
           <w:bCs w:val="false"/>
-          <w:u w:val="none"/>
+          <w:shadow/>
+          <w:u w:val="none"/>
+          <w:shd w:fill="DEDCE6" w:val="clear"/>
         </w:rPr>
         <w:t>.</w:t>
       </w:r>
@@ -1379,7 +1691,9 @@
         <w:rPr>
           <w:b w:val="false"/>
           <w:bCs w:val="false"/>
-          <w:u w:val="none"/>
+          <w:shadow/>
+          <w:u w:val="none"/>
+          <w:shd w:fill="DEDCE6" w:val="clear"/>
         </w:rPr>
         <w:t>………………………………………………..</w:t>
       </w:r>
@@ -1387,28 +1701,35 @@
         <w:rPr>
           <w:b w:val="false"/>
           <w:bCs w:val="false"/>
-          <w:u w:val="none"/>
-        </w:rPr>
-        <w:t>.pag13</w:t>
-      </w:r>
-    </w:p>
-    <w:p>
-      <w:pPr>
-        <w:pStyle w:val="Normal"/>
-        <w:bidi w:val="0"/>
-        <w:jc w:val="left"/>
-        <w:rPr>
-          <w:b w:val="false"/>
-          <w:b w:val="false"/>
-          <w:bCs w:val="false"/>
-          <w:u w:val="none"/>
-        </w:rPr>
-      </w:pPr>
-      <w:r>
-        <w:rPr>
-          <w:b w:val="false"/>
-          <w:bCs w:val="false"/>
-          <w:u w:val="none"/>
+          <w:shadow/>
+          <w:u w:val="none"/>
+          <w:shd w:fill="DEDCE6" w:val="clear"/>
+        </w:rPr>
+        <w:t xml:space="preserve">.pag13 </w:t>
+      </w:r>
+    </w:p>
+    <w:p>
+      <w:pPr>
+        <w:pStyle w:val="Normal"/>
+        <w:bidi w:val="0"/>
+        <w:jc w:val="both"/>
+        <w:rPr>
+          <w:b w:val="false"/>
+          <w:b w:val="false"/>
+          <w:bCs w:val="false"/>
+          <w:shadow/>
+          <w:highlight w:val="none"/>
+          <w:u w:val="none"/>
+          <w:shd w:fill="DEDCE6" w:val="clear"/>
+        </w:rPr>
+      </w:pPr>
+      <w:r>
+        <w:rPr>
+          <w:b w:val="false"/>
+          <w:bCs w:val="false"/>
+          <w:shadow/>
+          <w:u w:val="none"/>
+          <w:shd w:fill="DEDCE6" w:val="clear"/>
         </w:rPr>
         <w:t>5.1.</w:t>
       </w:r>
@@ -1416,7 +1737,9 @@
         <w:rPr>
           <w:b w:val="false"/>
           <w:bCs w:val="false"/>
-          <w:u w:val="none"/>
+          <w:shadow/>
+          <w:u w:val="none"/>
+          <w:shd w:fill="DEDCE6" w:val="clear"/>
         </w:rPr>
         <w:t>Lenguaje utilizado….……………………………………………………………………</w:t>
       </w:r>
@@ -1424,7 +1747,9 @@
         <w:rPr>
           <w:b w:val="false"/>
           <w:bCs w:val="false"/>
-          <w:u w:val="none"/>
+          <w:shadow/>
+          <w:u w:val="none"/>
+          <w:shd w:fill="DEDCE6" w:val="clear"/>
         </w:rPr>
         <w:t>...</w:t>
       </w:r>
@@ -1432,28 +1757,35 @@
         <w:rPr>
           <w:b w:val="false"/>
           <w:bCs w:val="false"/>
-          <w:u w:val="none"/>
-        </w:rPr>
-        <w:t>.pag13</w:t>
-      </w:r>
-    </w:p>
-    <w:p>
-      <w:pPr>
-        <w:pStyle w:val="Normal"/>
-        <w:bidi w:val="0"/>
-        <w:jc w:val="left"/>
-        <w:rPr>
-          <w:b w:val="false"/>
-          <w:b w:val="false"/>
-          <w:bCs w:val="false"/>
-          <w:u w:val="none"/>
-        </w:rPr>
-      </w:pPr>
-      <w:r>
-        <w:rPr>
-          <w:b w:val="false"/>
-          <w:bCs w:val="false"/>
-          <w:u w:val="none"/>
+          <w:shadow/>
+          <w:u w:val="none"/>
+          <w:shd w:fill="DEDCE6" w:val="clear"/>
+        </w:rPr>
+        <w:t xml:space="preserve">.pag13 </w:t>
+      </w:r>
+    </w:p>
+    <w:p>
+      <w:pPr>
+        <w:pStyle w:val="Normal"/>
+        <w:bidi w:val="0"/>
+        <w:jc w:val="both"/>
+        <w:rPr>
+          <w:b w:val="false"/>
+          <w:b w:val="false"/>
+          <w:bCs w:val="false"/>
+          <w:shadow/>
+          <w:highlight w:val="none"/>
+          <w:u w:val="none"/>
+          <w:shd w:fill="DEDCE6" w:val="clear"/>
+        </w:rPr>
+      </w:pPr>
+      <w:r>
+        <w:rPr>
+          <w:b w:val="false"/>
+          <w:bCs w:val="false"/>
+          <w:shadow/>
+          <w:u w:val="none"/>
+          <w:shd w:fill="DEDCE6" w:val="clear"/>
         </w:rPr>
         <w:t>5.2.</w:t>
       </w:r>
@@ -1461,7 +1793,9 @@
         <w:rPr>
           <w:b w:val="false"/>
           <w:bCs w:val="false"/>
-          <w:u w:val="none"/>
+          <w:shadow/>
+          <w:u w:val="none"/>
+          <w:shd w:fill="DEDCE6" w:val="clear"/>
         </w:rPr>
         <w:t>Tipo de objetos que vamos a desarrollar…</w:t>
       </w:r>
@@ -1469,7 +1803,9 @@
         <w:rPr>
           <w:b w:val="false"/>
           <w:bCs w:val="false"/>
-          <w:u w:val="none"/>
+          <w:shadow/>
+          <w:u w:val="none"/>
+          <w:shd w:fill="DEDCE6" w:val="clear"/>
         </w:rPr>
         <w:t>……………………………………………….</w:t>
       </w:r>
@@ -1477,28 +1813,35 @@
         <w:rPr>
           <w:b w:val="false"/>
           <w:bCs w:val="false"/>
-          <w:u w:val="none"/>
-        </w:rPr>
-        <w:t>..pag13</w:t>
-      </w:r>
-    </w:p>
-    <w:p>
-      <w:pPr>
-        <w:pStyle w:val="Normal"/>
-        <w:bidi w:val="0"/>
-        <w:jc w:val="left"/>
-        <w:rPr>
-          <w:b w:val="false"/>
-          <w:b w:val="false"/>
-          <w:bCs w:val="false"/>
-          <w:u w:val="none"/>
-        </w:rPr>
-      </w:pPr>
-      <w:r>
-        <w:rPr>
-          <w:b w:val="false"/>
-          <w:bCs w:val="false"/>
-          <w:u w:val="none"/>
+          <w:shadow/>
+          <w:u w:val="none"/>
+          <w:shd w:fill="DEDCE6" w:val="clear"/>
+        </w:rPr>
+        <w:t xml:space="preserve">..pag13 </w:t>
+      </w:r>
+    </w:p>
+    <w:p>
+      <w:pPr>
+        <w:pStyle w:val="Normal"/>
+        <w:bidi w:val="0"/>
+        <w:jc w:val="both"/>
+        <w:rPr>
+          <w:b w:val="false"/>
+          <w:b w:val="false"/>
+          <w:bCs w:val="false"/>
+          <w:shadow/>
+          <w:highlight w:val="none"/>
+          <w:u w:val="none"/>
+          <w:shd w:fill="DEDCE6" w:val="clear"/>
+        </w:rPr>
+      </w:pPr>
+      <w:r>
+        <w:rPr>
+          <w:b w:val="false"/>
+          <w:bCs w:val="false"/>
+          <w:shadow/>
+          <w:u w:val="none"/>
+          <w:shd w:fill="DEDCE6" w:val="clear"/>
         </w:rPr>
         <w:t>5.3.</w:t>
       </w:r>
@@ -1506,7 +1849,9 @@
         <w:rPr>
           <w:b w:val="false"/>
           <w:bCs w:val="false"/>
-          <w:u w:val="none"/>
+          <w:shadow/>
+          <w:u w:val="none"/>
+          <w:shd w:fill="DEDCE6" w:val="clear"/>
         </w:rPr>
         <w:t>Librerías mas utilizadas………………………………………………………………</w:t>
       </w:r>
@@ -1514,7 +1859,9 @@
         <w:rPr>
           <w:b w:val="false"/>
           <w:bCs w:val="false"/>
-          <w:u w:val="none"/>
+          <w:shadow/>
+          <w:u w:val="none"/>
+          <w:shd w:fill="DEDCE6" w:val="clear"/>
         </w:rPr>
         <w:t>..</w:t>
       </w:r>
@@ -1522,7 +1869,9 @@
         <w:rPr>
           <w:b w:val="false"/>
           <w:bCs w:val="false"/>
-          <w:u w:val="none"/>
+          <w:shadow/>
+          <w:u w:val="none"/>
+          <w:shd w:fill="DEDCE6" w:val="clear"/>
         </w:rPr>
         <w:t>…</w:t>
       </w:r>
@@ -1530,28 +1879,35 @@
         <w:rPr>
           <w:b w:val="false"/>
           <w:bCs w:val="false"/>
-          <w:u w:val="none"/>
-        </w:rPr>
-        <w:t>..pag13</w:t>
-      </w:r>
-    </w:p>
-    <w:p>
-      <w:pPr>
-        <w:pStyle w:val="Normal"/>
-        <w:bidi w:val="0"/>
-        <w:jc w:val="left"/>
-        <w:rPr>
-          <w:b w:val="false"/>
-          <w:b w:val="false"/>
-          <w:bCs w:val="false"/>
-          <w:u w:val="none"/>
-        </w:rPr>
-      </w:pPr>
-      <w:r>
-        <w:rPr>
-          <w:b w:val="false"/>
-          <w:bCs w:val="false"/>
-          <w:u w:val="none"/>
+          <w:shadow/>
+          <w:u w:val="none"/>
+          <w:shd w:fill="DEDCE6" w:val="clear"/>
+        </w:rPr>
+        <w:t xml:space="preserve">..pag13 </w:t>
+      </w:r>
+    </w:p>
+    <w:p>
+      <w:pPr>
+        <w:pStyle w:val="Normal"/>
+        <w:bidi w:val="0"/>
+        <w:jc w:val="both"/>
+        <w:rPr>
+          <w:b w:val="false"/>
+          <w:b w:val="false"/>
+          <w:bCs w:val="false"/>
+          <w:shadow/>
+          <w:highlight w:val="none"/>
+          <w:u w:val="none"/>
+          <w:shd w:fill="DEDCE6" w:val="clear"/>
+        </w:rPr>
+      </w:pPr>
+      <w:r>
+        <w:rPr>
+          <w:b w:val="false"/>
+          <w:bCs w:val="false"/>
+          <w:shadow/>
+          <w:u w:val="none"/>
+          <w:shd w:fill="DEDCE6" w:val="clear"/>
         </w:rPr>
         <w:t>5.4.</w:t>
       </w:r>
@@ -1559,7 +1915,9 @@
         <w:rPr>
           <w:b w:val="false"/>
           <w:bCs w:val="false"/>
-          <w:u w:val="none"/>
+          <w:shadow/>
+          <w:u w:val="none"/>
+          <w:shd w:fill="DEDCE6" w:val="clear"/>
         </w:rPr>
         <w:t>Con que aplicaciones se ha implementado….……………………………………………</w:t>
       </w:r>
@@ -1567,7 +1925,9 @@
         <w:rPr>
           <w:b w:val="false"/>
           <w:bCs w:val="false"/>
-          <w:u w:val="none"/>
+          <w:shadow/>
+          <w:u w:val="none"/>
+          <w:shd w:fill="DEDCE6" w:val="clear"/>
         </w:rPr>
         <w:t>.</w:t>
       </w:r>
@@ -1575,28 +1935,35 @@
         <w:rPr>
           <w:b w:val="false"/>
           <w:bCs w:val="false"/>
-          <w:u w:val="none"/>
-        </w:rPr>
-        <w:t>.pag14</w:t>
-      </w:r>
-    </w:p>
-    <w:p>
-      <w:pPr>
-        <w:pStyle w:val="Normal"/>
-        <w:bidi w:val="0"/>
-        <w:jc w:val="left"/>
-        <w:rPr>
-          <w:b w:val="false"/>
-          <w:b w:val="false"/>
-          <w:bCs w:val="false"/>
-          <w:u w:val="none"/>
-        </w:rPr>
-      </w:pPr>
-      <w:r>
-        <w:rPr>
-          <w:b w:val="false"/>
-          <w:bCs w:val="false"/>
-          <w:u w:val="none"/>
+          <w:shadow/>
+          <w:u w:val="none"/>
+          <w:shd w:fill="DEDCE6" w:val="clear"/>
+        </w:rPr>
+        <w:t xml:space="preserve">.pag14 </w:t>
+      </w:r>
+    </w:p>
+    <w:p>
+      <w:pPr>
+        <w:pStyle w:val="Normal"/>
+        <w:bidi w:val="0"/>
+        <w:jc w:val="both"/>
+        <w:rPr>
+          <w:b w:val="false"/>
+          <w:b w:val="false"/>
+          <w:bCs w:val="false"/>
+          <w:shadow/>
+          <w:highlight w:val="none"/>
+          <w:u w:val="none"/>
+          <w:shd w:fill="DEDCE6" w:val="clear"/>
+        </w:rPr>
+      </w:pPr>
+      <w:r>
+        <w:rPr>
+          <w:b w:val="false"/>
+          <w:bCs w:val="false"/>
+          <w:shadow/>
+          <w:u w:val="none"/>
+          <w:shd w:fill="DEDCE6" w:val="clear"/>
         </w:rPr>
         <w:t>5.5.</w:t>
       </w:r>
@@ -1604,7 +1971,9 @@
         <w:rPr>
           <w:b w:val="false"/>
           <w:bCs w:val="false"/>
-          <w:u w:val="none"/>
+          <w:shadow/>
+          <w:u w:val="none"/>
+          <w:shd w:fill="DEDCE6" w:val="clear"/>
         </w:rPr>
         <w:t>Implementación del proyecto en ciberseguridad….………………………………………</w:t>
       </w:r>
@@ -1612,28 +1981,35 @@
         <w:rPr>
           <w:b w:val="false"/>
           <w:bCs w:val="false"/>
-          <w:u w:val="none"/>
-        </w:rPr>
-        <w:t>.pag14</w:t>
-      </w:r>
-    </w:p>
-    <w:p>
-      <w:pPr>
-        <w:pStyle w:val="Normal"/>
-        <w:bidi w:val="0"/>
-        <w:jc w:val="left"/>
-        <w:rPr>
-          <w:b w:val="false"/>
-          <w:b w:val="false"/>
-          <w:bCs w:val="false"/>
-          <w:u w:val="none"/>
-        </w:rPr>
-      </w:pPr>
-      <w:r>
-        <w:rPr>
-          <w:b w:val="false"/>
-          <w:bCs w:val="false"/>
-          <w:u w:val="none"/>
+          <w:shadow/>
+          <w:u w:val="none"/>
+          <w:shd w:fill="DEDCE6" w:val="clear"/>
+        </w:rPr>
+        <w:t xml:space="preserve">.pag14 </w:t>
+      </w:r>
+    </w:p>
+    <w:p>
+      <w:pPr>
+        <w:pStyle w:val="Normal"/>
+        <w:bidi w:val="0"/>
+        <w:jc w:val="both"/>
+        <w:rPr>
+          <w:b w:val="false"/>
+          <w:b w:val="false"/>
+          <w:bCs w:val="false"/>
+          <w:shadow/>
+          <w:highlight w:val="none"/>
+          <w:u w:val="none"/>
+          <w:shd w:fill="DEDCE6" w:val="clear"/>
+        </w:rPr>
+      </w:pPr>
+      <w:r>
+        <w:rPr>
+          <w:b w:val="false"/>
+          <w:bCs w:val="false"/>
+          <w:shadow/>
+          <w:u w:val="none"/>
+          <w:shd w:fill="DEDCE6" w:val="clear"/>
         </w:rPr>
         <w:t>5.6.Arquitectura….……………………………………………………………………………</w:t>
       </w:r>
@@ -1641,7 +2017,9 @@
         <w:rPr>
           <w:b w:val="false"/>
           <w:bCs w:val="false"/>
-          <w:u w:val="none"/>
+          <w:shadow/>
+          <w:u w:val="none"/>
+          <w:shd w:fill="DEDCE6" w:val="clear"/>
         </w:rPr>
         <w:t>.pag</w:t>
       </w:r>
@@ -1649,28 +2027,35 @@
         <w:rPr>
           <w:b w:val="false"/>
           <w:bCs w:val="false"/>
-          <w:u w:val="none"/>
-        </w:rPr>
-        <w:t>15</w:t>
-      </w:r>
-    </w:p>
-    <w:p>
-      <w:pPr>
-        <w:pStyle w:val="Normal"/>
-        <w:bidi w:val="0"/>
-        <w:jc w:val="left"/>
-        <w:rPr>
-          <w:b w:val="false"/>
-          <w:b w:val="false"/>
-          <w:bCs w:val="false"/>
-          <w:u w:val="none"/>
-        </w:rPr>
-      </w:pPr>
-      <w:r>
-        <w:rPr>
-          <w:b w:val="false"/>
-          <w:bCs w:val="false"/>
-          <w:u w:val="none"/>
+          <w:shadow/>
+          <w:u w:val="none"/>
+          <w:shd w:fill="DEDCE6" w:val="clear"/>
+        </w:rPr>
+        <w:t xml:space="preserve">15 </w:t>
+      </w:r>
+    </w:p>
+    <w:p>
+      <w:pPr>
+        <w:pStyle w:val="Normal"/>
+        <w:bidi w:val="0"/>
+        <w:jc w:val="both"/>
+        <w:rPr>
+          <w:b w:val="false"/>
+          <w:b w:val="false"/>
+          <w:bCs w:val="false"/>
+          <w:shadow/>
+          <w:highlight w:val="none"/>
+          <w:u w:val="none"/>
+          <w:shd w:fill="DEDCE6" w:val="clear"/>
+        </w:rPr>
+      </w:pPr>
+      <w:r>
+        <w:rPr>
+          <w:b w:val="false"/>
+          <w:bCs w:val="false"/>
+          <w:shadow/>
+          <w:u w:val="none"/>
+          <w:shd w:fill="DEDCE6" w:val="clear"/>
         </w:rPr>
         <w:t>6.Pruebas y evaluación…</w:t>
       </w:r>
@@ -1678,7 +2063,9 @@
         <w:rPr>
           <w:b w:val="false"/>
           <w:bCs w:val="false"/>
-          <w:u w:val="none"/>
+          <w:shadow/>
+          <w:u w:val="none"/>
+          <w:shd w:fill="DEDCE6" w:val="clear"/>
         </w:rPr>
         <w:t>..</w:t>
       </w:r>
@@ -1686,7 +2073,9 @@
         <w:rPr>
           <w:b w:val="false"/>
           <w:bCs w:val="false"/>
-          <w:u w:val="none"/>
+          <w:shadow/>
+          <w:u w:val="none"/>
+          <w:shd w:fill="DEDCE6" w:val="clear"/>
         </w:rPr>
         <w:t>…………………………………………………………………….</w:t>
       </w:r>
@@ -1694,7 +2083,9 @@
         <w:rPr>
           <w:b w:val="false"/>
           <w:bCs w:val="false"/>
-          <w:u w:val="none"/>
+          <w:shadow/>
+          <w:u w:val="none"/>
+          <w:shd w:fill="DEDCE6" w:val="clear"/>
         </w:rPr>
         <w:t>pag</w:t>
       </w:r>
@@ -1702,28 +2093,35 @@
         <w:rPr>
           <w:b w:val="false"/>
           <w:bCs w:val="false"/>
-          <w:u w:val="none"/>
-        </w:rPr>
-        <w:t>17</w:t>
-      </w:r>
-    </w:p>
-    <w:p>
-      <w:pPr>
-        <w:pStyle w:val="Normal"/>
-        <w:bidi w:val="0"/>
-        <w:jc w:val="left"/>
-        <w:rPr>
-          <w:b w:val="false"/>
-          <w:b w:val="false"/>
-          <w:bCs w:val="false"/>
-          <w:u w:val="none"/>
-        </w:rPr>
-      </w:pPr>
-      <w:r>
-        <w:rPr>
-          <w:b w:val="false"/>
-          <w:bCs w:val="false"/>
-          <w:u w:val="none"/>
+          <w:shadow/>
+          <w:u w:val="none"/>
+          <w:shd w:fill="DEDCE6" w:val="clear"/>
+        </w:rPr>
+        <w:t xml:space="preserve">17 </w:t>
+      </w:r>
+    </w:p>
+    <w:p>
+      <w:pPr>
+        <w:pStyle w:val="Normal"/>
+        <w:bidi w:val="0"/>
+        <w:jc w:val="both"/>
+        <w:rPr>
+          <w:b w:val="false"/>
+          <w:b w:val="false"/>
+          <w:bCs w:val="false"/>
+          <w:shadow/>
+          <w:highlight w:val="none"/>
+          <w:u w:val="none"/>
+          <w:shd w:fill="DEDCE6" w:val="clear"/>
+        </w:rPr>
+      </w:pPr>
+      <w:r>
+        <w:rPr>
+          <w:b w:val="false"/>
+          <w:bCs w:val="false"/>
+          <w:shadow/>
+          <w:u w:val="none"/>
+          <w:shd w:fill="DEDCE6" w:val="clear"/>
         </w:rPr>
         <w:t>6.1.Pruebas prepocesado de texto……………………………………………………………</w:t>
       </w:r>
@@ -1731,7 +2129,9 @@
         <w:rPr>
           <w:b w:val="false"/>
           <w:bCs w:val="false"/>
-          <w:u w:val="none"/>
+          <w:shadow/>
+          <w:u w:val="none"/>
+          <w:shd w:fill="DEDCE6" w:val="clear"/>
         </w:rPr>
         <w:t>.</w:t>
       </w:r>
@@ -1739,7 +2139,9 @@
         <w:rPr>
           <w:b w:val="false"/>
           <w:bCs w:val="false"/>
-          <w:u w:val="none"/>
+          <w:shadow/>
+          <w:u w:val="none"/>
+          <w:shd w:fill="DEDCE6" w:val="clear"/>
         </w:rPr>
         <w:t>..pag</w:t>
       </w:r>
@@ -1747,33 +2149,40 @@
         <w:rPr>
           <w:b w:val="false"/>
           <w:bCs w:val="false"/>
-          <w:u w:val="none"/>
-        </w:rPr>
-        <w:t>17</w:t>
-      </w:r>
-    </w:p>
-    <w:p>
-      <w:pPr>
-        <w:pStyle w:val="Normal"/>
-        <w:bidi w:val="0"/>
-        <w:jc w:val="left"/>
-        <w:rPr>
-          <w:b w:val="false"/>
-          <w:b w:val="false"/>
-          <w:bCs w:val="false"/>
-          <w:u w:val="none"/>
-        </w:rPr>
-      </w:pPr>
-      <w:r>
-        <w:rPr>
-          <w:rFonts w:eastAsia="NSimSun" w:cs="Arial"/>
-          <w:b w:val="false"/>
-          <w:bCs w:val="false"/>
-          <w:color w:val="auto"/>
-          <w:kern w:val="2"/>
-          <w:sz w:val="24"/>
-          <w:szCs w:val="24"/>
-          <w:u w:val="none"/>
+          <w:shadow/>
+          <w:u w:val="none"/>
+          <w:shd w:fill="DEDCE6" w:val="clear"/>
+        </w:rPr>
+        <w:t xml:space="preserve">17 </w:t>
+      </w:r>
+    </w:p>
+    <w:p>
+      <w:pPr>
+        <w:pStyle w:val="Normal"/>
+        <w:bidi w:val="0"/>
+        <w:jc w:val="both"/>
+        <w:rPr>
+          <w:b w:val="false"/>
+          <w:b w:val="false"/>
+          <w:bCs w:val="false"/>
+          <w:shadow/>
+          <w:highlight w:val="none"/>
+          <w:u w:val="none"/>
+          <w:shd w:fill="DEDCE6" w:val="clear"/>
+        </w:rPr>
+      </w:pPr>
+      <w:r>
+        <w:rPr>
+          <w:rFonts w:eastAsia="NSimSun" w:cs="Arial"/>
+          <w:b w:val="false"/>
+          <w:bCs w:val="false"/>
+          <w:shadow/>
+          <w:color w:val="000000"/>
+          <w:kern w:val="2"/>
+          <w:sz w:val="24"/>
+          <w:szCs w:val="24"/>
+          <w:u w:val="none"/>
+          <w:shd w:fill="DEDCE6" w:val="clear"/>
           <w:lang w:val="es-ES" w:eastAsia="zh-CN" w:bidi="hi-IN"/>
         </w:rPr>
         <w:t>6.2.</w:t>
@@ -1783,11 +2192,13 @@
           <w:rFonts w:eastAsia="NSimSun" w:cs="Arial"/>
           <w:b w:val="false"/>
           <w:bCs w:val="false"/>
-          <w:color w:val="auto"/>
-          <w:kern w:val="2"/>
-          <w:sz w:val="24"/>
-          <w:szCs w:val="24"/>
-          <w:u w:val="none"/>
+          <w:shadow/>
+          <w:color w:val="000000"/>
+          <w:kern w:val="2"/>
+          <w:sz w:val="24"/>
+          <w:szCs w:val="24"/>
+          <w:u w:val="none"/>
+          <w:shd w:fill="DEDCE6" w:val="clear"/>
           <w:lang w:val="es-ES" w:eastAsia="zh-CN" w:bidi="hi-IN"/>
         </w:rPr>
         <w:t>Pruebas selección modelo….……………………………………………………………</w:t>
@@ -1797,11 +2208,13 @@
           <w:rFonts w:eastAsia="NSimSun" w:cs="Arial"/>
           <w:b w:val="false"/>
           <w:bCs w:val="false"/>
-          <w:color w:val="auto"/>
-          <w:kern w:val="2"/>
-          <w:sz w:val="24"/>
-          <w:szCs w:val="24"/>
-          <w:u w:val="none"/>
+          <w:shadow/>
+          <w:color w:val="000000"/>
+          <w:kern w:val="2"/>
+          <w:sz w:val="24"/>
+          <w:szCs w:val="24"/>
+          <w:u w:val="none"/>
+          <w:shd w:fill="DEDCE6" w:val="clear"/>
           <w:lang w:val="es-ES" w:eastAsia="zh-CN" w:bidi="hi-IN"/>
         </w:rPr>
         <w:t>...</w:t>
@@ -1811,11 +2224,13 @@
           <w:rFonts w:eastAsia="NSimSun" w:cs="Arial"/>
           <w:b w:val="false"/>
           <w:bCs w:val="false"/>
-          <w:color w:val="auto"/>
-          <w:kern w:val="2"/>
-          <w:sz w:val="24"/>
-          <w:szCs w:val="24"/>
-          <w:u w:val="none"/>
+          <w:shadow/>
+          <w:color w:val="000000"/>
+          <w:kern w:val="2"/>
+          <w:sz w:val="24"/>
+          <w:szCs w:val="24"/>
+          <w:u w:val="none"/>
+          <w:shd w:fill="DEDCE6" w:val="clear"/>
           <w:lang w:val="es-ES" w:eastAsia="zh-CN" w:bidi="hi-IN"/>
         </w:rPr>
         <w:t>.pag</w:t>
@@ -1825,33 +2240,40 @@
           <w:rFonts w:eastAsia="NSimSun" w:cs="Arial"/>
           <w:b w:val="false"/>
           <w:bCs w:val="false"/>
-          <w:color w:val="auto"/>
-          <w:kern w:val="2"/>
-          <w:sz w:val="24"/>
-          <w:szCs w:val="24"/>
-          <w:u w:val="none"/>
-          <w:lang w:val="es-ES" w:eastAsia="zh-CN" w:bidi="hi-IN"/>
-        </w:rPr>
-        <w:t>18</w:t>
-      </w:r>
-    </w:p>
-    <w:p>
-      <w:pPr>
-        <w:pStyle w:val="Normal"/>
-        <w:bidi w:val="0"/>
-        <w:jc w:val="left"/>
-        <w:rPr>
-          <w:b w:val="false"/>
-          <w:b w:val="false"/>
-          <w:bCs w:val="false"/>
-          <w:u w:val="none"/>
-        </w:rPr>
-      </w:pPr>
-      <w:r>
-        <w:rPr>
-          <w:b w:val="false"/>
-          <w:bCs w:val="false"/>
-          <w:u w:val="none"/>
+          <w:shadow/>
+          <w:color w:val="000000"/>
+          <w:kern w:val="2"/>
+          <w:sz w:val="24"/>
+          <w:szCs w:val="24"/>
+          <w:u w:val="none"/>
+          <w:shd w:fill="DEDCE6" w:val="clear"/>
+          <w:lang w:val="es-ES" w:eastAsia="zh-CN" w:bidi="hi-IN"/>
+        </w:rPr>
+        <w:t xml:space="preserve">18 </w:t>
+      </w:r>
+    </w:p>
+    <w:p>
+      <w:pPr>
+        <w:pStyle w:val="Normal"/>
+        <w:bidi w:val="0"/>
+        <w:jc w:val="both"/>
+        <w:rPr>
+          <w:b w:val="false"/>
+          <w:b w:val="false"/>
+          <w:bCs w:val="false"/>
+          <w:shadow/>
+          <w:highlight w:val="none"/>
+          <w:u w:val="none"/>
+          <w:shd w:fill="DEDCE6" w:val="clear"/>
+        </w:rPr>
+      </w:pPr>
+      <w:r>
+        <w:rPr>
+          <w:b w:val="false"/>
+          <w:bCs w:val="false"/>
+          <w:shadow/>
+          <w:u w:val="none"/>
+          <w:shd w:fill="DEDCE6" w:val="clear"/>
         </w:rPr>
         <w:t>6.3.</w:t>
       </w:r>
@@ -1859,7 +2281,9 @@
         <w:rPr>
           <w:b w:val="false"/>
           <w:bCs w:val="false"/>
-          <w:u w:val="none"/>
+          <w:shadow/>
+          <w:u w:val="none"/>
+          <w:shd w:fill="DEDCE6" w:val="clear"/>
         </w:rPr>
         <w:t>Pruebas modelo red neuronales…………………………………………………………</w:t>
       </w:r>
@@ -1867,7 +2291,9 @@
         <w:rPr>
           <w:b w:val="false"/>
           <w:bCs w:val="false"/>
-          <w:u w:val="none"/>
+          <w:shadow/>
+          <w:u w:val="none"/>
+          <w:shd w:fill="DEDCE6" w:val="clear"/>
         </w:rPr>
         <w:t>..</w:t>
       </w:r>
@@ -1875,7 +2301,9 @@
         <w:rPr>
           <w:b w:val="false"/>
           <w:bCs w:val="false"/>
-          <w:u w:val="none"/>
+          <w:shadow/>
+          <w:u w:val="none"/>
+          <w:shd w:fill="DEDCE6" w:val="clear"/>
         </w:rPr>
         <w:t>..pag</w:t>
       </w:r>
@@ -1883,28 +2311,35 @@
         <w:rPr>
           <w:b w:val="false"/>
           <w:bCs w:val="false"/>
-          <w:u w:val="none"/>
-        </w:rPr>
-        <w:t>21</w:t>
-      </w:r>
-    </w:p>
-    <w:p>
-      <w:pPr>
-        <w:pStyle w:val="Normal"/>
-        <w:bidi w:val="0"/>
-        <w:jc w:val="left"/>
-        <w:rPr>
-          <w:b w:val="false"/>
-          <w:b w:val="false"/>
-          <w:bCs w:val="false"/>
-          <w:u w:val="none"/>
-        </w:rPr>
-      </w:pPr>
-      <w:r>
-        <w:rPr>
-          <w:b w:val="false"/>
-          <w:bCs w:val="false"/>
-          <w:u w:val="none"/>
+          <w:shadow/>
+          <w:u w:val="none"/>
+          <w:shd w:fill="DEDCE6" w:val="clear"/>
+        </w:rPr>
+        <w:t xml:space="preserve">21 </w:t>
+      </w:r>
+    </w:p>
+    <w:p>
+      <w:pPr>
+        <w:pStyle w:val="Normal"/>
+        <w:bidi w:val="0"/>
+        <w:jc w:val="both"/>
+        <w:rPr>
+          <w:b w:val="false"/>
+          <w:b w:val="false"/>
+          <w:bCs w:val="false"/>
+          <w:shadow/>
+          <w:highlight w:val="none"/>
+          <w:u w:val="none"/>
+          <w:shd w:fill="DEDCE6" w:val="clear"/>
+        </w:rPr>
+      </w:pPr>
+      <w:r>
+        <w:rPr>
+          <w:b w:val="false"/>
+          <w:bCs w:val="false"/>
+          <w:shadow/>
+          <w:u w:val="none"/>
+          <w:shd w:fill="DEDCE6" w:val="clear"/>
         </w:rPr>
         <w:t>7.Conclusiones y trabajo futuro………………………………………………………………</w:t>
       </w:r>
@@ -1912,7 +2347,9 @@
         <w:rPr>
           <w:b w:val="false"/>
           <w:bCs w:val="false"/>
-          <w:u w:val="none"/>
+          <w:shadow/>
+          <w:u w:val="none"/>
+          <w:shd w:fill="DEDCE6" w:val="clear"/>
         </w:rPr>
         <w:t>..pag</w:t>
       </w:r>
@@ -1920,28 +2357,35 @@
         <w:rPr>
           <w:b w:val="false"/>
           <w:bCs w:val="false"/>
-          <w:u w:val="none"/>
-        </w:rPr>
-        <w:t>22</w:t>
-      </w:r>
-    </w:p>
-    <w:p>
-      <w:pPr>
-        <w:pStyle w:val="Normal"/>
-        <w:bidi w:val="0"/>
-        <w:jc w:val="left"/>
-        <w:rPr>
-          <w:b w:val="false"/>
-          <w:b w:val="false"/>
-          <w:bCs w:val="false"/>
-          <w:u w:val="none"/>
-        </w:rPr>
-      </w:pPr>
-      <w:r>
-        <w:rPr>
-          <w:b w:val="false"/>
-          <w:bCs w:val="false"/>
-          <w:u w:val="none"/>
+          <w:shadow/>
+          <w:u w:val="none"/>
+          <w:shd w:fill="DEDCE6" w:val="clear"/>
+        </w:rPr>
+        <w:t xml:space="preserve">22 </w:t>
+      </w:r>
+    </w:p>
+    <w:p>
+      <w:pPr>
+        <w:pStyle w:val="Normal"/>
+        <w:bidi w:val="0"/>
+        <w:jc w:val="both"/>
+        <w:rPr>
+          <w:b w:val="false"/>
+          <w:b w:val="false"/>
+          <w:bCs w:val="false"/>
+          <w:shadow/>
+          <w:highlight w:val="none"/>
+          <w:u w:val="none"/>
+          <w:shd w:fill="DEDCE6" w:val="clear"/>
+        </w:rPr>
+      </w:pPr>
+      <w:r>
+        <w:rPr>
+          <w:b w:val="false"/>
+          <w:bCs w:val="false"/>
+          <w:shadow/>
+          <w:u w:val="none"/>
+          <w:shd w:fill="DEDCE6" w:val="clear"/>
         </w:rPr>
         <w:t>8.Bibliografía….………………………………………………………………………………</w:t>
       </w:r>
@@ -1949,7 +2393,9 @@
         <w:rPr>
           <w:b w:val="false"/>
           <w:bCs w:val="false"/>
-          <w:u w:val="none"/>
+          <w:shadow/>
+          <w:u w:val="none"/>
+          <w:shd w:fill="DEDCE6" w:val="clear"/>
         </w:rPr>
         <w:t>.pag</w:t>
       </w:r>
@@ -1957,7 +2403,9 @@
         <w:rPr>
           <w:b w:val="false"/>
           <w:bCs w:val="false"/>
-          <w:u w:val="none"/>
+          <w:shadow/>
+          <w:u w:val="none"/>
+          <w:shd w:fill="DEDCE6" w:val="clear"/>
         </w:rPr>
         <w:t>23</w:t>
       </w:r>
@@ -1966,147 +2414,52 @@
       <w:pPr>
         <w:pStyle w:val="Normal"/>
         <w:bidi w:val="0"/>
-        <w:jc w:val="left"/>
-        <w:rPr>
-          <w:b w:val="false"/>
-          <w:b w:val="false"/>
-          <w:bCs w:val="false"/>
-          <w:u w:val="none"/>
-        </w:rPr>
-      </w:pPr>
-      <w:r>
-        <w:rPr>
-          <w:b w:val="false"/>
-          <w:bCs w:val="false"/>
-          <w:u w:val="none"/>
-        </w:rPr>
-      </w:r>
-    </w:p>
-    <w:p>
-      <w:pPr>
-        <w:pStyle w:val="Normal"/>
-        <w:bidi w:val="0"/>
-        <w:jc w:val="left"/>
-        <w:rPr>
-          <w:b w:val="false"/>
-          <w:b w:val="false"/>
-          <w:bCs w:val="false"/>
-          <w:u w:val="none"/>
-        </w:rPr>
-      </w:pPr>
-      <w:r>
-        <w:rPr>
-          <w:b w:val="false"/>
-          <w:bCs w:val="false"/>
-          <w:u w:val="none"/>
-        </w:rPr>
-      </w:r>
-    </w:p>
-    <w:p>
-      <w:pPr>
-        <w:pStyle w:val="Normal"/>
-        <w:bidi w:val="0"/>
-        <w:jc w:val="left"/>
-        <w:rPr>
-          <w:b w:val="false"/>
-          <w:b w:val="false"/>
-          <w:bCs w:val="false"/>
-          <w:u w:val="none"/>
-        </w:rPr>
-      </w:pPr>
-      <w:r>
-        <w:rPr>
-          <w:b w:val="false"/>
-          <w:bCs w:val="false"/>
-          <w:u w:val="none"/>
-        </w:rPr>
-      </w:r>
-    </w:p>
-    <w:p>
-      <w:pPr>
-        <w:pStyle w:val="Normal"/>
-        <w:bidi w:val="0"/>
-        <w:jc w:val="left"/>
-        <w:rPr>
-          <w:b w:val="false"/>
-          <w:b w:val="false"/>
-          <w:bCs w:val="false"/>
-          <w:u w:val="none"/>
-        </w:rPr>
-      </w:pPr>
-      <w:r>
-        <w:rPr>
-          <w:b w:val="false"/>
-          <w:bCs w:val="false"/>
-          <w:u w:val="none"/>
-        </w:rPr>
-      </w:r>
-    </w:p>
-    <w:p>
-      <w:pPr>
-        <w:pStyle w:val="Normal"/>
-        <w:bidi w:val="0"/>
-        <w:jc w:val="left"/>
-        <w:rPr>
-          <w:b w:val="false"/>
-          <w:b w:val="false"/>
-          <w:bCs w:val="false"/>
-          <w:u w:val="none"/>
-        </w:rPr>
-      </w:pPr>
-      <w:r>
-        <w:rPr>
-          <w:b w:val="false"/>
-          <w:bCs w:val="false"/>
-          <w:u w:val="none"/>
-        </w:rPr>
-      </w:r>
-    </w:p>
-    <w:p>
-      <w:pPr>
-        <w:pStyle w:val="Normal"/>
-        <w:bidi w:val="0"/>
-        <w:jc w:val="left"/>
-        <w:rPr>
-          <w:b w:val="false"/>
-          <w:b w:val="false"/>
-          <w:bCs w:val="false"/>
-          <w:u w:val="none"/>
-        </w:rPr>
-      </w:pPr>
-      <w:r>
-        <w:rPr>
-          <w:b w:val="false"/>
-          <w:bCs w:val="false"/>
-          <w:u w:val="none"/>
-        </w:rPr>
-      </w:r>
-    </w:p>
-    <w:p>
-      <w:pPr>
-        <w:pStyle w:val="Normal"/>
-        <w:bidi w:val="0"/>
-        <w:jc w:val="left"/>
-        <w:rPr>
-          <w:b w:val="false"/>
-          <w:b w:val="false"/>
-          <w:bCs w:val="false"/>
-          <w:u w:val="none"/>
-        </w:rPr>
-      </w:pPr>
-      <w:r>
-        <w:rPr>
-          <w:b w:val="false"/>
-          <w:bCs w:val="false"/>
-          <w:u w:val="none"/>
-        </w:rPr>
-      </w:r>
-    </w:p>
-    <w:p>
-      <w:pPr>
-        <w:pStyle w:val="Normal"/>
-        <w:bidi w:val="0"/>
-        <w:jc w:val="left"/>
+        <w:jc w:val="both"/>
+        <w:rPr>
+          <w:b w:val="false"/>
+          <w:b w:val="false"/>
+          <w:bCs w:val="false"/>
+          <w:shadow/>
+          <w:highlight w:val="none"/>
+          <w:u w:val="none"/>
+          <w:shd w:fill="DEDCE6" w:val="clear"/>
+        </w:rPr>
+      </w:pPr>
+      <w:r>
+        <w:rPr>
+          <w:b w:val="false"/>
+          <w:bCs w:val="false"/>
+          <w:shadow/>
+          <w:u w:val="none"/>
+          <w:shd w:fill="DEDCE6" w:val="clear"/>
+        </w:rPr>
+      </w:r>
+    </w:p>
+    <w:p>
+      <w:pPr>
+        <w:pStyle w:val="Normal"/>
+        <w:bidi w:val="0"/>
+        <w:jc w:val="both"/>
+        <w:rPr>
+          <w:b w:val="false"/>
+          <w:b w:val="false"/>
+          <w:bCs w:val="false"/>
+          <w:u w:val="none"/>
+        </w:rPr>
+      </w:pPr>
+      <w:r>
+        <w:rPr>
+          <w:b w:val="false"/>
+          <w:bCs w:val="false"/>
+          <w:u w:val="none"/>
+        </w:rPr>
+      </w:r>
+    </w:p>
+    <w:p>
+      <w:pPr>
+        <w:pStyle w:val="Normal"/>
+        <w:bidi w:val="0"/>
+        <w:jc w:val="both"/>
         <w:rPr>
           <w:b w:val="false"/>
           <w:b w:val="false"/>
@@ -2306,7 +2659,7 @@
         <w:rPr>
           <w:b w:val="false"/>
           <w:bCs w:val="false"/>
-          <w:u w:val="single"/>
+          <w:u w:val="none"/>
         </w:rPr>
         <w:t xml:space="preserve">     </w:t>
       </w:r>
@@ -2714,7 +3067,7 @@
       </w:pPr>
       <w:r>
         <w:rPr>
-          <w:u w:val="single"/>
+          <w:u w:val="none"/>
         </w:rPr>
         <w:t xml:space="preserve">      </w:t>
       </w:r>
@@ -2891,7 +3244,7 @@
       </w:pPr>
       <w:r>
         <w:rPr>
-          <w:u w:val="single"/>
+          <w:u w:val="none"/>
         </w:rPr>
         <w:t xml:space="preserve">    </w:t>
       </w:r>
@@ -2971,6 +3324,72 @@
       <w:r>
         <w:rPr/>
         <w:t xml:space="preserve">Para este proceso vamos a utilizar  una red neuronal que permite adquirir conocimientos mediante la captación de información para relacionarla entre sí. De esta manera, aprender tal y como lo haría nuestro cerebro.  </w:t>
+      </w:r>
+    </w:p>
+    <w:p>
+      <w:pPr>
+        <w:pStyle w:val="Normal"/>
+        <w:bidi w:val="0"/>
+        <w:jc w:val="left"/>
+        <w:rPr/>
+      </w:pPr>
+      <w:r>
+        <w:rPr/>
+      </w:r>
+    </w:p>
+    <w:p>
+      <w:pPr>
+        <w:pStyle w:val="Normal"/>
+        <w:bidi w:val="0"/>
+        <w:jc w:val="left"/>
+        <w:rPr/>
+      </w:pPr>
+      <w:r>
+        <w:rPr/>
+      </w:r>
+    </w:p>
+    <w:p>
+      <w:pPr>
+        <w:pStyle w:val="Normal"/>
+        <w:bidi w:val="0"/>
+        <w:jc w:val="left"/>
+        <w:rPr/>
+      </w:pPr>
+      <w:r>
+        <w:rPr/>
+      </w:r>
+    </w:p>
+    <w:p>
+      <w:pPr>
+        <w:pStyle w:val="Normal"/>
+        <w:bidi w:val="0"/>
+        <w:jc w:val="left"/>
+        <w:rPr/>
+      </w:pPr>
+      <w:r>
+        <w:rPr/>
+      </w:r>
+    </w:p>
+    <w:p>
+      <w:pPr>
+        <w:pStyle w:val="Normal"/>
+        <w:bidi w:val="0"/>
+        <w:jc w:val="left"/>
+        <w:rPr/>
+      </w:pPr>
+      <w:r>
+        <w:rPr/>
+      </w:r>
+    </w:p>
+    <w:p>
+      <w:pPr>
+        <w:pStyle w:val="Normal"/>
+        <w:bidi w:val="0"/>
+        <w:jc w:val="left"/>
+        <w:rPr/>
+      </w:pPr>
+      <w:r>
+        <w:rPr/>
       </w:r>
     </w:p>
     <w:p>
@@ -3032,12 +3451,12 @@
               <wp:align>center</wp:align>
             </wp:positionH>
             <wp:positionV relativeFrom="paragraph">
-              <wp:align>top</wp:align>
+              <wp:posOffset>635</wp:posOffset>
             </wp:positionV>
             <wp:extent cx="3962400" cy="2621280"/>
             <wp:effectExtent l="0" t="0" r="0" b="0"/>
             <wp:wrapSquare wrapText="largest"/>
-            <wp:docPr id="2" name="Imagen1" descr=""/>
+            <wp:docPr id="3" name="Imagen1" descr=""/>
             <wp:cNvGraphicFramePr>
               <a:graphicFrameLocks xmlns:a="http://schemas.openxmlformats.org/drawingml/2006/main" noChangeAspect="1"/>
             </wp:cNvGraphicFramePr>
@@ -3045,7 +3464,7 @@
               <a:graphicData uri="http://schemas.openxmlformats.org/drawingml/2006/picture">
                 <pic:pic xmlns:pic="http://schemas.openxmlformats.org/drawingml/2006/picture">
                   <pic:nvPicPr>
-                    <pic:cNvPr id="2" name="Imagen1" descr=""/>
+                    <pic:cNvPr id="3" name="Imagen1" descr=""/>
                     <pic:cNvPicPr>
                       <a:picLocks noChangeAspect="1" noChangeArrowheads="1"/>
                     </pic:cNvPicPr>
@@ -3169,6 +3588,72 @@
       </w:pPr>
       <w:r>
         <w:rPr/>
+      </w:r>
+    </w:p>
+    <w:p>
+      <w:pPr>
+        <w:pStyle w:val="Normal"/>
+        <w:bidi w:val="0"/>
+        <w:jc w:val="left"/>
+        <w:rPr/>
+      </w:pPr>
+      <w:r>
+        <w:rPr/>
+      </w:r>
+    </w:p>
+    <w:p>
+      <w:pPr>
+        <w:pStyle w:val="Normal"/>
+        <w:bidi w:val="0"/>
+        <w:jc w:val="left"/>
+        <w:rPr/>
+      </w:pPr>
+      <w:r>
+        <w:rPr/>
+      </w:r>
+    </w:p>
+    <w:p>
+      <w:pPr>
+        <w:pStyle w:val="Normal"/>
+        <w:bidi w:val="0"/>
+        <w:jc w:val="left"/>
+        <w:rPr/>
+      </w:pPr>
+      <w:r>
+        <w:rPr/>
+      </w:r>
+    </w:p>
+    <w:p>
+      <w:pPr>
+        <w:pStyle w:val="Normal"/>
+        <w:bidi w:val="0"/>
+        <w:jc w:val="left"/>
+        <w:rPr/>
+      </w:pPr>
+      <w:r>
+        <w:rPr/>
+      </w:r>
+    </w:p>
+    <w:p>
+      <w:pPr>
+        <w:pStyle w:val="Normal"/>
+        <w:bidi w:val="0"/>
+        <w:jc w:val="left"/>
+        <w:rPr/>
+      </w:pPr>
+      <w:r>
+        <w:rPr/>
+      </w:r>
+    </w:p>
+    <w:p>
+      <w:pPr>
+        <w:pStyle w:val="Normal"/>
+        <w:bidi w:val="0"/>
+        <w:jc w:val="left"/>
+        <w:rPr/>
+      </w:pPr>
+      <w:r>
+        <w:rPr/>
         <w:t>Con este proceso se crean patrones de comportamiento a partir del análisis de millones de datos para que las maquinas aprendan solas a base de los anteriores resultados, por lo que a mayor datos disponibles nuestro algoritmo sera mas completo.</w:t>
       </w:r>
     </w:p>
@@ -3192,7 +3677,7 @@
       </w:pPr>
       <w:r>
         <w:rPr>
-          <w:u w:val="single"/>
+          <w:u w:val="none"/>
         </w:rPr>
         <w:t xml:space="preserve">   </w:t>
       </w:r>
@@ -3350,7 +3835,7 @@
       </w:pPr>
       <w:r>
         <w:rPr>
-          <w:u w:val="single"/>
+          <w:u w:val="none"/>
         </w:rPr>
         <w:t xml:space="preserve">    </w:t>
       </w:r>
@@ -3656,11 +4141,19 @@
       </w:pPr>
       <w:r>
         <w:rPr>
+          <w:b w:val="false"/>
+          <w:bCs w:val="false"/>
+          <w:u w:val="none"/>
+        </w:rPr>
+        <w:t xml:space="preserve">     </w:t>
+      </w:r>
+      <w:r>
+        <w:rPr>
           <w:b/>
           <w:bCs/>
           <w:u w:val="single"/>
         </w:rPr>
-        <w:t xml:space="preserve">     </w:t>
+        <w:t>2.</w:t>
       </w:r>
       <w:r>
         <w:rPr>
@@ -3668,14 +4161,6 @@
           <w:bCs/>
           <w:u w:val="single"/>
         </w:rPr>
-        <w:t>2.</w:t>
-      </w:r>
-      <w:r>
-        <w:rPr>
-          <w:b/>
-          <w:bCs/>
-          <w:u w:val="single"/>
-        </w:rPr>
         <w:t>5.Entrenamiento del modelo</w:t>
       </w:r>
     </w:p>
@@ -3912,7 +4397,7 @@
       </w:pPr>
       <w:r>
         <w:rPr>
-          <w:u w:val="single"/>
+          <w:u w:val="none"/>
         </w:rPr>
         <w:t xml:space="preserve">     </w:t>
       </w:r>
@@ -4271,72 +4756,6 @@
         </w:numPr>
         <w:bidi w:val="0"/>
         <w:ind w:left="1489" w:hanging="0"/>
-        <w:jc w:val="left"/>
-        <w:rPr/>
-      </w:pPr>
-      <w:r>
-        <w:rPr/>
-      </w:r>
-    </w:p>
-    <w:p>
-      <w:pPr>
-        <w:pStyle w:val="Normal"/>
-        <w:bidi w:val="0"/>
-        <w:jc w:val="left"/>
-        <w:rPr/>
-      </w:pPr>
-      <w:r>
-        <w:rPr/>
-      </w:r>
-    </w:p>
-    <w:p>
-      <w:pPr>
-        <w:pStyle w:val="Normal"/>
-        <w:bidi w:val="0"/>
-        <w:jc w:val="left"/>
-        <w:rPr/>
-      </w:pPr>
-      <w:r>
-        <w:rPr/>
-      </w:r>
-    </w:p>
-    <w:p>
-      <w:pPr>
-        <w:pStyle w:val="Normal"/>
-        <w:bidi w:val="0"/>
-        <w:jc w:val="left"/>
-        <w:rPr/>
-      </w:pPr>
-      <w:r>
-        <w:rPr/>
-      </w:r>
-    </w:p>
-    <w:p>
-      <w:pPr>
-        <w:pStyle w:val="Normal"/>
-        <w:bidi w:val="0"/>
-        <w:jc w:val="left"/>
-        <w:rPr/>
-      </w:pPr>
-      <w:r>
-        <w:rPr/>
-      </w:r>
-    </w:p>
-    <w:p>
-      <w:pPr>
-        <w:pStyle w:val="Normal"/>
-        <w:bidi w:val="0"/>
-        <w:jc w:val="left"/>
-        <w:rPr/>
-      </w:pPr>
-      <w:r>
-        <w:rPr/>
-      </w:r>
-    </w:p>
-    <w:p>
-      <w:pPr>
-        <w:pStyle w:val="Normal"/>
-        <w:bidi w:val="0"/>
         <w:jc w:val="left"/>
         <w:rPr/>
       </w:pPr>
@@ -4400,7 +4819,7 @@
           <w:kern w:val="2"/>
           <w:sz w:val="24"/>
           <w:szCs w:val="24"/>
-          <w:u w:val="single"/>
+          <w:u w:val="none"/>
           <w:lang w:val="es-ES" w:eastAsia="zh-CN" w:bidi="hi-IN"/>
         </w:rPr>
         <w:t xml:space="preserve">      </w:t>
@@ -4801,7 +5220,7 @@
           <w:kern w:val="2"/>
           <w:sz w:val="24"/>
           <w:szCs w:val="24"/>
-          <w:u w:val="single"/>
+          <w:u w:val="none"/>
           <w:lang w:val="es-ES" w:eastAsia="zh-CN" w:bidi="hi-IN"/>
         </w:rPr>
         <w:t xml:space="preserve">  </w:t>
@@ -5579,7 +5998,7 @@
           <w:kern w:val="2"/>
           <w:sz w:val="24"/>
           <w:szCs w:val="24"/>
-          <w:u w:val="single"/>
+          <w:u w:val="none"/>
           <w:lang w:val="es-ES" w:eastAsia="zh-CN" w:bidi="hi-IN"/>
         </w:rPr>
         <w:t xml:space="preserve">     </w:t>
@@ -6268,7 +6687,7 @@
         <w:rPr>
           <w:b/>
           <w:bCs/>
-          <w:u w:val="single"/>
+          <w:u w:val="none"/>
         </w:rPr>
         <w:t xml:space="preserve">     </w:t>
       </w:r>
@@ -6389,6 +6808,17 @@
       <w:r>
         <w:rPr/>
         <w:t>Otra aplicación de la AI a la que debemos observar con detalle por ser bastante interesante es la Biométrica. La biométrica permite que las interacciones entre humanos y máquinas sean más naturales. Se ocupa de la identificación, medición y análisis de aspectos físicos del cuerpo y su forma. Es una de las tecnologías más tangibles dentro de la inteligencia artificial. Asimismo, tiene potencial como herramienta para diagnóstico médico y como un nivel de seguridad para el acceso a información en dispositivos móviles. Dentro de la ciberseguridad esta opción es bastante interesante ya que sería posible bloquear un dispositivo o restringir el acceso a ellos mismos si no es la persona que tiene los permisos para ello , pudiendo reducir la probabilidad de los ciberataques.</w:t>
+      </w:r>
+    </w:p>
+    <w:p>
+      <w:pPr>
+        <w:pStyle w:val="Normal"/>
+        <w:bidi w:val="0"/>
+        <w:jc w:val="left"/>
+        <w:rPr/>
+      </w:pPr>
+      <w:r>
+        <w:rPr/>
       </w:r>
     </w:p>
     <w:p>
@@ -6418,7 +6848,7 @@
         <w:rPr>
           <w:b/>
           <w:bCs/>
-          <w:u w:val="single"/>
+          <w:u w:val="none"/>
         </w:rPr>
         <w:t xml:space="preserve">     </w:t>
       </w:r>
@@ -6579,9 +7009,9 @@
         <w:rPr>
           <w:b/>
           <w:bCs/>
-          <w:u w:val="single"/>
-        </w:rPr>
-        <w:t xml:space="preserve">      </w:t>
+          <w:u w:val="none"/>
+        </w:rPr>
+        <w:t xml:space="preserve">     </w:t>
       </w:r>
       <w:r>
         <w:rPr>
@@ -6731,7 +7161,7 @@
             <wp:extent cx="3916680" cy="2369820"/>
             <wp:effectExtent l="0" t="0" r="0" b="0"/>
             <wp:wrapSquare wrapText="largest"/>
-            <wp:docPr id="3" name="Imagen3" descr=""/>
+            <wp:docPr id="4" name="Imagen3" descr=""/>
             <wp:cNvGraphicFramePr>
               <a:graphicFrameLocks xmlns:a="http://schemas.openxmlformats.org/drawingml/2006/main" noChangeAspect="1"/>
             </wp:cNvGraphicFramePr>
@@ -6739,7 +7169,7 @@
               <a:graphicData uri="http://schemas.openxmlformats.org/drawingml/2006/picture">
                 <pic:pic xmlns:pic="http://schemas.openxmlformats.org/drawingml/2006/picture">
                   <pic:nvPicPr>
-                    <pic:cNvPr id="3" name="Imagen3" descr=""/>
+                    <pic:cNvPr id="4" name="Imagen3" descr=""/>
                     <pic:cNvPicPr>
                       <a:picLocks noChangeAspect="1" noChangeArrowheads="1"/>
                     </pic:cNvPicPr>
@@ -7071,7 +7501,7 @@
             <wp:extent cx="4206240" cy="2781300"/>
             <wp:effectExtent l="0" t="0" r="0" b="0"/>
             <wp:wrapSquare wrapText="largest"/>
-            <wp:docPr id="4" name="Imagen4" descr=""/>
+            <wp:docPr id="5" name="Imagen4" descr=""/>
             <wp:cNvGraphicFramePr>
               <a:graphicFrameLocks xmlns:a="http://schemas.openxmlformats.org/drawingml/2006/main" noChangeAspect="1"/>
             </wp:cNvGraphicFramePr>
@@ -7079,7 +7509,7 @@
               <a:graphicData uri="http://schemas.openxmlformats.org/drawingml/2006/picture">
                 <pic:pic xmlns:pic="http://schemas.openxmlformats.org/drawingml/2006/picture">
                   <pic:nvPicPr>
-                    <pic:cNvPr id="4" name="Imagen4" descr=""/>
+                    <pic:cNvPr id="5" name="Imagen4" descr=""/>
                     <pic:cNvPicPr>
                       <a:picLocks noChangeAspect="1" noChangeArrowheads="1"/>
                     </pic:cNvPicPr>
@@ -7406,7 +7836,7 @@
             <wp:extent cx="4777740" cy="2377440"/>
             <wp:effectExtent l="0" t="0" r="0" b="0"/>
             <wp:wrapSquare wrapText="largest"/>
-            <wp:docPr id="5" name="Imagen5" descr=""/>
+            <wp:docPr id="6" name="Imagen5" descr=""/>
             <wp:cNvGraphicFramePr>
               <a:graphicFrameLocks xmlns:a="http://schemas.openxmlformats.org/drawingml/2006/main" noChangeAspect="1"/>
             </wp:cNvGraphicFramePr>
@@ -7414,7 +7844,7 @@
               <a:graphicData uri="http://schemas.openxmlformats.org/drawingml/2006/picture">
                 <pic:pic xmlns:pic="http://schemas.openxmlformats.org/drawingml/2006/picture">
                   <pic:nvPicPr>
-                    <pic:cNvPr id="5" name="Imagen5" descr=""/>
+                    <pic:cNvPr id="6" name="Imagen5" descr=""/>
                     <pic:cNvPicPr>
                       <a:picLocks noChangeAspect="1" noChangeArrowheads="1"/>
                     </pic:cNvPicPr>
@@ -7720,105 +8150,6 @@
     </w:p>
     <w:p>
       <w:pPr>
-        <w:pStyle w:val="Normal"/>
-        <w:bidi w:val="0"/>
-        <w:jc w:val="left"/>
-        <w:rPr/>
-      </w:pPr>
-      <w:r>
-        <w:rPr/>
-      </w:r>
-    </w:p>
-    <w:p>
-      <w:pPr>
-        <w:pStyle w:val="Normal"/>
-        <w:bidi w:val="0"/>
-        <w:jc w:val="left"/>
-        <w:rPr/>
-      </w:pPr>
-      <w:r>
-        <w:rPr/>
-      </w:r>
-    </w:p>
-    <w:p>
-      <w:pPr>
-        <w:pStyle w:val="Normal"/>
-        <w:bidi w:val="0"/>
-        <w:jc w:val="left"/>
-        <w:rPr/>
-      </w:pPr>
-      <w:r>
-        <w:rPr/>
-      </w:r>
-    </w:p>
-    <w:p>
-      <w:pPr>
-        <w:pStyle w:val="Normal"/>
-        <w:bidi w:val="0"/>
-        <w:jc w:val="left"/>
-        <w:rPr/>
-      </w:pPr>
-      <w:r>
-        <w:rPr/>
-      </w:r>
-    </w:p>
-    <w:p>
-      <w:pPr>
-        <w:pStyle w:val="Normal"/>
-        <w:bidi w:val="0"/>
-        <w:jc w:val="left"/>
-        <w:rPr/>
-      </w:pPr>
-      <w:r>
-        <w:rPr/>
-      </w:r>
-    </w:p>
-    <w:p>
-      <w:pPr>
-        <w:pStyle w:val="Normal"/>
-        <w:bidi w:val="0"/>
-        <w:jc w:val="left"/>
-        <w:rPr/>
-      </w:pPr>
-      <w:r>
-        <w:rPr/>
-      </w:r>
-    </w:p>
-    <w:p>
-      <w:pPr>
-        <w:pStyle w:val="Normal"/>
-        <w:bidi w:val="0"/>
-        <w:jc w:val="left"/>
-        <w:rPr/>
-      </w:pPr>
-      <w:r>
-        <w:rPr/>
-      </w:r>
-    </w:p>
-    <w:p>
-      <w:pPr>
-        <w:pStyle w:val="Normal"/>
-        <w:bidi w:val="0"/>
-        <w:jc w:val="left"/>
-        <w:rPr/>
-      </w:pPr>
-      <w:r>
-        <w:rPr/>
-      </w:r>
-    </w:p>
-    <w:p>
-      <w:pPr>
-        <w:pStyle w:val="Normal"/>
-        <w:bidi w:val="0"/>
-        <w:jc w:val="left"/>
-        <w:rPr/>
-      </w:pPr>
-      <w:r>
-        <w:rPr/>
-      </w:r>
-    </w:p>
-    <w:p>
-      <w:pPr>
         <w:pStyle w:val="Ttulo"/>
         <w:numPr>
           <w:ilvl w:val="0"/>
@@ -7862,7 +8193,7 @@
         <w:rPr>
           <w:b/>
           <w:bCs/>
-          <w:u w:val="single"/>
+          <w:u w:val="none"/>
         </w:rPr>
         <w:t xml:space="preserve">      </w:t>
       </w:r>
@@ -7899,7 +8230,7 @@
         <w:rPr>
           <w:b/>
           <w:bCs/>
-          <w:u w:val="single"/>
+          <w:u w:val="none"/>
         </w:rPr>
         <w:t xml:space="preserve">      </w:t>
       </w:r>
@@ -8045,7 +8376,7 @@
         <w:rPr>
           <w:b/>
           <w:bCs/>
-          <w:u w:val="single"/>
+          <w:u w:val="none"/>
         </w:rPr>
         <w:t xml:space="preserve">      </w:t>
       </w:r>
@@ -8226,7 +8557,7 @@
         <w:rPr>
           <w:b/>
           <w:bCs/>
-          <w:u w:val="single"/>
+          <w:u w:val="none"/>
         </w:rPr>
         <w:t xml:space="preserve">      </w:t>
       </w:r>
@@ -8710,7 +9041,7 @@
         <w:rPr>
           <w:b/>
           <w:bCs/>
-          <w:u w:val="single"/>
+          <w:u w:val="none"/>
         </w:rPr>
         <w:t xml:space="preserve">     </w:t>
       </w:r>
@@ -8758,7 +9089,7 @@
         <w:rPr>
           <w:b/>
           <w:bCs/>
-          <w:u w:val="single"/>
+          <w:u w:val="none"/>
         </w:rPr>
         <w:t xml:space="preserve">     </w:t>
       </w:r>
@@ -9031,7 +9362,7 @@
         <w:rPr>
           <w:b/>
           <w:bCs/>
-          <w:u w:val="single"/>
+          <w:u w:val="none"/>
         </w:rPr>
         <w:t xml:space="preserve">     </w:t>
       </w:r>
@@ -9072,7 +9403,18 @@
       </w:pPr>
       <w:r>
         <w:rPr/>
-        <w:t>Una vez que tengamos asegurados los datos en este caso se trata de un dataset descargado de Kaggle, lo siguiente que tenemos que plantear es qué conocimientos o aplicaciones prácticas queremos conseguir con la adopción del Machine Learning. Este aspecto es crucial, pues dependiendo de la necesidad específica del negocio se optará por alguna de las diferentes soluciones que existen en el mercado.</w:t>
+        <w:t xml:space="preserve">Una vez que tengamos asegurados los datos en este caso se trata de un dataset descargado de </w:t>
+      </w:r>
+      <w:r>
+        <w:rPr>
+          <w:i/>
+          <w:iCs/>
+        </w:rPr>
+        <w:t>Kaggle</w:t>
+      </w:r>
+      <w:r>
+        <w:rPr/>
+        <w:t>, lo siguiente que tenemos que plantear es qué conocimientos o aplicaciones prácticas queremos conseguir con la adopción del Machine Learning. Este aspecto es crucial, pues dependiendo de la necesidad específica del negocio se optará por alguna de las diferentes soluciones que existen en el mercado.</w:t>
       </w:r>
     </w:p>
     <w:p>
@@ -9112,6 +9454,10 @@
     <w:p>
       <w:pPr>
         <w:pStyle w:val="Normal"/>
+        <w:numPr>
+          <w:ilvl w:val="0"/>
+          <w:numId w:val="17"/>
+        </w:numPr>
         <w:bidi w:val="0"/>
         <w:jc w:val="left"/>
         <w:rPr/>
@@ -9135,6 +9481,10 @@
     <w:p>
       <w:pPr>
         <w:pStyle w:val="Normal"/>
+        <w:numPr>
+          <w:ilvl w:val="0"/>
+          <w:numId w:val="17"/>
+        </w:numPr>
         <w:bidi w:val="0"/>
         <w:jc w:val="left"/>
         <w:rPr/>
@@ -9238,7 +9588,7 @@
         <w:rPr>
           <w:b/>
           <w:bCs/>
-          <w:u w:val="single"/>
+          <w:u w:val="none"/>
         </w:rPr>
         <w:t xml:space="preserve">     </w:t>
       </w:r>
@@ -9613,7 +9963,7 @@
             <wp:extent cx="4937760" cy="2583180"/>
             <wp:effectExtent l="0" t="0" r="0" b="0"/>
             <wp:wrapSquare wrapText="largest"/>
-            <wp:docPr id="6" name="Imagen6" descr=""/>
+            <wp:docPr id="7" name="Imagen6" descr=""/>
             <wp:cNvGraphicFramePr>
               <a:graphicFrameLocks xmlns:a="http://schemas.openxmlformats.org/drawingml/2006/main" noChangeAspect="1"/>
             </wp:cNvGraphicFramePr>
@@ -9621,7 +9971,7 @@
               <a:graphicData uri="http://schemas.openxmlformats.org/drawingml/2006/picture">
                 <pic:pic xmlns:pic="http://schemas.openxmlformats.org/drawingml/2006/picture">
                   <pic:nvPicPr>
-                    <pic:cNvPr id="6" name="Imagen6" descr=""/>
+                    <pic:cNvPr id="7" name="Imagen6" descr=""/>
                     <pic:cNvPicPr>
                       <a:picLocks noChangeAspect="1" noChangeArrowheads="1"/>
                     </pic:cNvPicPr>
@@ -9860,132 +10210,6 @@
     </w:p>
     <w:p>
       <w:pPr>
-        <w:pStyle w:val="Cuerpodetexto"/>
-        <w:rPr/>
-      </w:pPr>
-      <w:r>
-        <w:rPr/>
-      </w:r>
-    </w:p>
-    <w:p>
-      <w:pPr>
-        <w:pStyle w:val="Cuerpodetexto"/>
-        <w:rPr/>
-      </w:pPr>
-      <w:r>
-        <w:rPr/>
-      </w:r>
-    </w:p>
-    <w:p>
-      <w:pPr>
-        <w:pStyle w:val="Cuerpodetexto"/>
-        <w:rPr/>
-      </w:pPr>
-      <w:r>
-        <w:rPr/>
-      </w:r>
-    </w:p>
-    <w:p>
-      <w:pPr>
-        <w:pStyle w:val="Cuerpodetexto"/>
-        <w:rPr/>
-      </w:pPr>
-      <w:r>
-        <w:rPr/>
-      </w:r>
-    </w:p>
-    <w:p>
-      <w:pPr>
-        <w:pStyle w:val="Cuerpodetexto"/>
-        <w:rPr/>
-      </w:pPr>
-      <w:r>
-        <w:rPr/>
-      </w:r>
-    </w:p>
-    <w:p>
-      <w:pPr>
-        <w:pStyle w:val="Cuerpodetexto"/>
-        <w:rPr/>
-      </w:pPr>
-      <w:r>
-        <w:rPr/>
-      </w:r>
-    </w:p>
-    <w:p>
-      <w:pPr>
-        <w:pStyle w:val="Cuerpodetexto"/>
-        <w:rPr/>
-      </w:pPr>
-      <w:r>
-        <w:rPr/>
-      </w:r>
-    </w:p>
-    <w:p>
-      <w:pPr>
-        <w:pStyle w:val="Cuerpodetexto"/>
-        <w:rPr/>
-      </w:pPr>
-      <w:r>
-        <w:rPr/>
-      </w:r>
-    </w:p>
-    <w:p>
-      <w:pPr>
-        <w:pStyle w:val="Cuerpodetexto"/>
-        <w:rPr/>
-      </w:pPr>
-      <w:r>
-        <w:rPr/>
-      </w:r>
-    </w:p>
-    <w:p>
-      <w:pPr>
-        <w:pStyle w:val="Cuerpodetexto"/>
-        <w:rPr/>
-      </w:pPr>
-      <w:r>
-        <w:rPr/>
-      </w:r>
-    </w:p>
-    <w:p>
-      <w:pPr>
-        <w:pStyle w:val="Cuerpodetexto"/>
-        <w:rPr/>
-      </w:pPr>
-      <w:r>
-        <w:rPr/>
-      </w:r>
-    </w:p>
-    <w:p>
-      <w:pPr>
-        <w:pStyle w:val="Cuerpodetexto"/>
-        <w:rPr/>
-      </w:pPr>
-      <w:r>
-        <w:rPr/>
-      </w:r>
-    </w:p>
-    <w:p>
-      <w:pPr>
-        <w:pStyle w:val="Cuerpodetexto"/>
-        <w:rPr/>
-      </w:pPr>
-      <w:r>
-        <w:rPr/>
-      </w:r>
-    </w:p>
-    <w:p>
-      <w:pPr>
-        <w:pStyle w:val="Cuerpodetexto"/>
-        <w:rPr/>
-      </w:pPr>
-      <w:r>
-        <w:rPr/>
-      </w:r>
-    </w:p>
-    <w:p>
-      <w:pPr>
         <w:pStyle w:val="Ttulo"/>
         <w:numPr>
           <w:ilvl w:val="0"/>
@@ -10025,7 +10249,7 @@
         <w:rPr>
           <w:b/>
           <w:bCs/>
-          <w:u w:val="single"/>
+          <w:u w:val="none"/>
         </w:rPr>
         <w:t xml:space="preserve">     </w:t>
       </w:r>
@@ -10192,7 +10416,7 @@
             <wp:extent cx="4114800" cy="2247900"/>
             <wp:effectExtent l="0" t="0" r="0" b="0"/>
             <wp:wrapSquare wrapText="largest"/>
-            <wp:docPr id="7" name="Imagen7" descr=""/>
+            <wp:docPr id="8" name="Imagen7" descr=""/>
             <wp:cNvGraphicFramePr>
               <a:graphicFrameLocks xmlns:a="http://schemas.openxmlformats.org/drawingml/2006/main" noChangeAspect="1"/>
             </wp:cNvGraphicFramePr>
@@ -10200,7 +10424,7 @@
               <a:graphicData uri="http://schemas.openxmlformats.org/drawingml/2006/picture">
                 <pic:pic xmlns:pic="http://schemas.openxmlformats.org/drawingml/2006/picture">
                   <pic:nvPicPr>
-                    <pic:cNvPr id="7" name="Imagen7" descr=""/>
+                    <pic:cNvPr id="8" name="Imagen7" descr=""/>
                     <pic:cNvPicPr>
                       <a:picLocks noChangeAspect="1" noChangeArrowheads="1"/>
                     </pic:cNvPicPr>
@@ -10664,7 +10888,7 @@
             <wp:extent cx="6047740" cy="3079115"/>
             <wp:effectExtent l="0" t="0" r="0" b="0"/>
             <wp:wrapSquare wrapText="largest"/>
-            <wp:docPr id="8" name="Imagen8" descr=""/>
+            <wp:docPr id="9" name="Imagen8" descr=""/>
             <wp:cNvGraphicFramePr>
               <a:graphicFrameLocks xmlns:a="http://schemas.openxmlformats.org/drawingml/2006/main" noChangeAspect="1"/>
             </wp:cNvGraphicFramePr>
@@ -10672,7 +10896,7 @@
               <a:graphicData uri="http://schemas.openxmlformats.org/drawingml/2006/picture">
                 <pic:pic xmlns:pic="http://schemas.openxmlformats.org/drawingml/2006/picture">
                   <pic:nvPicPr>
-                    <pic:cNvPr id="8" name="Imagen8" descr=""/>
+                    <pic:cNvPr id="9" name="Imagen8" descr=""/>
                     <pic:cNvPicPr>
                       <a:picLocks noChangeAspect="1" noChangeArrowheads="1"/>
                     </pic:cNvPicPr>
@@ -10911,7 +11135,7 @@
             <wp:extent cx="3870960" cy="1653540"/>
             <wp:effectExtent l="0" t="0" r="0" b="0"/>
             <wp:wrapSquare wrapText="largest"/>
-            <wp:docPr id="9" name="Imagen9" descr=""/>
+            <wp:docPr id="10" name="Imagen9" descr=""/>
             <wp:cNvGraphicFramePr>
               <a:graphicFrameLocks xmlns:a="http://schemas.openxmlformats.org/drawingml/2006/main" noChangeAspect="1"/>
             </wp:cNvGraphicFramePr>
@@ -10919,7 +11143,7 @@
               <a:graphicData uri="http://schemas.openxmlformats.org/drawingml/2006/picture">
                 <pic:pic xmlns:pic="http://schemas.openxmlformats.org/drawingml/2006/picture">
                   <pic:nvPicPr>
-                    <pic:cNvPr id="9" name="Imagen9" descr=""/>
+                    <pic:cNvPr id="10" name="Imagen9" descr=""/>
                     <pic:cNvPicPr>
                       <a:picLocks noChangeAspect="1" noChangeArrowheads="1"/>
                     </pic:cNvPicPr>
@@ -11223,7 +11447,7 @@
           <w:kern w:val="2"/>
           <w:sz w:val="24"/>
           <w:szCs w:val="24"/>
-          <w:u w:val="single"/>
+          <w:u w:val="none"/>
           <w:lang w:val="es-ES" w:eastAsia="zh-CN" w:bidi="hi-IN"/>
         </w:rPr>
         <w:t xml:space="preserve">     </w:t>
@@ -11394,7 +11618,7 @@
             <wp:extent cx="2964180" cy="403860"/>
             <wp:effectExtent l="0" t="0" r="0" b="0"/>
             <wp:wrapSquare wrapText="largest"/>
-            <wp:docPr id="10" name="Imagen10" descr=""/>
+            <wp:docPr id="11" name="Imagen10" descr=""/>
             <wp:cNvGraphicFramePr>
               <a:graphicFrameLocks xmlns:a="http://schemas.openxmlformats.org/drawingml/2006/main" noChangeAspect="1"/>
             </wp:cNvGraphicFramePr>
@@ -11402,7 +11626,7 @@
               <a:graphicData uri="http://schemas.openxmlformats.org/drawingml/2006/picture">
                 <pic:pic xmlns:pic="http://schemas.openxmlformats.org/drawingml/2006/picture">
                   <pic:nvPicPr>
-                    <pic:cNvPr id="10" name="Imagen10" descr=""/>
+                    <pic:cNvPr id="11" name="Imagen10" descr=""/>
                     <pic:cNvPicPr>
                       <a:picLocks noChangeAspect="1" noChangeArrowheads="1"/>
                     </pic:cNvPicPr>
@@ -11663,7 +11887,7 @@
             <wp:extent cx="6047740" cy="4352290"/>
             <wp:effectExtent l="0" t="0" r="0" b="0"/>
             <wp:wrapSquare wrapText="largest"/>
-            <wp:docPr id="11" name="Imagen11" descr=""/>
+            <wp:docPr id="12" name="Imagen11" descr=""/>
             <wp:cNvGraphicFramePr>
               <a:graphicFrameLocks xmlns:a="http://schemas.openxmlformats.org/drawingml/2006/main" noChangeAspect="1"/>
             </wp:cNvGraphicFramePr>
@@ -11671,7 +11895,7 @@
               <a:graphicData uri="http://schemas.openxmlformats.org/drawingml/2006/picture">
                 <pic:pic xmlns:pic="http://schemas.openxmlformats.org/drawingml/2006/picture">
                   <pic:nvPicPr>
-                    <pic:cNvPr id="11" name="Imagen11" descr=""/>
+                    <pic:cNvPr id="12" name="Imagen11" descr=""/>
                     <pic:cNvPicPr>
                       <a:picLocks noChangeAspect="1" noChangeArrowheads="1"/>
                     </pic:cNvPicPr>
@@ -12096,231 +12320,6 @@
           <w:szCs w:val="24"/>
           <w:lang w:val="es-ES" w:eastAsia="zh-CN" w:bidi="hi-IN"/>
         </w:rPr>
-      </w:r>
-    </w:p>
-    <w:p>
-      <w:pPr>
-        <w:pStyle w:val="Normal"/>
-        <w:bidi w:val="0"/>
-        <w:jc w:val="left"/>
-        <w:rPr>
-          <w:rFonts w:ascii="Liberation Serif" w:hAnsi="Liberation Serif" w:eastAsia="NSimSun" w:cs="Arial"/>
-          <w:color w:val="auto"/>
-          <w:kern w:val="2"/>
-          <w:sz w:val="24"/>
-          <w:szCs w:val="24"/>
-          <w:lang w:val="es-ES" w:eastAsia="zh-CN" w:bidi="hi-IN"/>
-        </w:rPr>
-      </w:pPr>
-      <w:r>
-        <w:rPr>
-          <w:rFonts w:eastAsia="NSimSun" w:cs="Arial"/>
-          <w:color w:val="auto"/>
-          <w:kern w:val="2"/>
-          <w:sz w:val="24"/>
-          <w:szCs w:val="24"/>
-          <w:lang w:val="es-ES" w:eastAsia="zh-CN" w:bidi="hi-IN"/>
-        </w:rPr>
-      </w:r>
-    </w:p>
-    <w:p>
-      <w:pPr>
-        <w:pStyle w:val="Normal"/>
-        <w:bidi w:val="0"/>
-        <w:jc w:val="left"/>
-        <w:rPr>
-          <w:rFonts w:ascii="Liberation Serif" w:hAnsi="Liberation Serif" w:eastAsia="NSimSun" w:cs="Arial"/>
-          <w:color w:val="auto"/>
-          <w:kern w:val="2"/>
-          <w:sz w:val="24"/>
-          <w:szCs w:val="24"/>
-          <w:lang w:val="es-ES" w:eastAsia="zh-CN" w:bidi="hi-IN"/>
-        </w:rPr>
-      </w:pPr>
-      <w:r>
-        <w:rPr>
-          <w:rFonts w:eastAsia="NSimSun" w:cs="Arial"/>
-          <w:color w:val="auto"/>
-          <w:kern w:val="2"/>
-          <w:sz w:val="24"/>
-          <w:szCs w:val="24"/>
-          <w:lang w:val="es-ES" w:eastAsia="zh-CN" w:bidi="hi-IN"/>
-        </w:rPr>
-      </w:r>
-    </w:p>
-    <w:p>
-      <w:pPr>
-        <w:pStyle w:val="Normal"/>
-        <w:bidi w:val="0"/>
-        <w:jc w:val="left"/>
-        <w:rPr>
-          <w:rFonts w:ascii="Liberation Serif" w:hAnsi="Liberation Serif" w:eastAsia="NSimSun" w:cs="Arial"/>
-          <w:color w:val="auto"/>
-          <w:kern w:val="2"/>
-          <w:sz w:val="24"/>
-          <w:szCs w:val="24"/>
-          <w:lang w:val="es-ES" w:eastAsia="zh-CN" w:bidi="hi-IN"/>
-        </w:rPr>
-      </w:pPr>
-      <w:r>
-        <w:rPr>
-          <w:rFonts w:eastAsia="NSimSun" w:cs="Arial"/>
-          <w:color w:val="auto"/>
-          <w:kern w:val="2"/>
-          <w:sz w:val="24"/>
-          <w:szCs w:val="24"/>
-          <w:lang w:val="es-ES" w:eastAsia="zh-CN" w:bidi="hi-IN"/>
-        </w:rPr>
-      </w:r>
-    </w:p>
-    <w:p>
-      <w:pPr>
-        <w:pStyle w:val="Normal"/>
-        <w:bidi w:val="0"/>
-        <w:jc w:val="left"/>
-        <w:rPr>
-          <w:rFonts w:ascii="Liberation Serif" w:hAnsi="Liberation Serif" w:eastAsia="NSimSun" w:cs="Arial"/>
-          <w:color w:val="auto"/>
-          <w:kern w:val="2"/>
-          <w:sz w:val="24"/>
-          <w:szCs w:val="24"/>
-          <w:lang w:val="es-ES" w:eastAsia="zh-CN" w:bidi="hi-IN"/>
-        </w:rPr>
-      </w:pPr>
-      <w:r>
-        <w:rPr>
-          <w:rFonts w:eastAsia="NSimSun" w:cs="Arial"/>
-          <w:color w:val="auto"/>
-          <w:kern w:val="2"/>
-          <w:sz w:val="24"/>
-          <w:szCs w:val="24"/>
-          <w:lang w:val="es-ES" w:eastAsia="zh-CN" w:bidi="hi-IN"/>
-        </w:rPr>
-      </w:r>
-    </w:p>
-    <w:p>
-      <w:pPr>
-        <w:pStyle w:val="Normal"/>
-        <w:bidi w:val="0"/>
-        <w:jc w:val="left"/>
-        <w:rPr>
-          <w:rFonts w:ascii="Liberation Serif" w:hAnsi="Liberation Serif" w:eastAsia="NSimSun" w:cs="Arial"/>
-          <w:color w:val="auto"/>
-          <w:kern w:val="2"/>
-          <w:sz w:val="24"/>
-          <w:szCs w:val="24"/>
-          <w:lang w:val="es-ES" w:eastAsia="zh-CN" w:bidi="hi-IN"/>
-        </w:rPr>
-      </w:pPr>
-      <w:r>
-        <w:rPr>
-          <w:rFonts w:eastAsia="NSimSun" w:cs="Arial"/>
-          <w:color w:val="auto"/>
-          <w:kern w:val="2"/>
-          <w:sz w:val="24"/>
-          <w:szCs w:val="24"/>
-          <w:lang w:val="es-ES" w:eastAsia="zh-CN" w:bidi="hi-IN"/>
-        </w:rPr>
-      </w:r>
-    </w:p>
-    <w:p>
-      <w:pPr>
-        <w:pStyle w:val="Normal"/>
-        <w:bidi w:val="0"/>
-        <w:jc w:val="left"/>
-        <w:rPr>
-          <w:rFonts w:ascii="Liberation Serif" w:hAnsi="Liberation Serif" w:eastAsia="NSimSun" w:cs="Arial"/>
-          <w:color w:val="auto"/>
-          <w:kern w:val="2"/>
-          <w:sz w:val="24"/>
-          <w:szCs w:val="24"/>
-          <w:lang w:val="es-ES" w:eastAsia="zh-CN" w:bidi="hi-IN"/>
-        </w:rPr>
-      </w:pPr>
-      <w:r>
-        <w:rPr>
-          <w:rFonts w:eastAsia="NSimSun" w:cs="Arial"/>
-          <w:color w:val="auto"/>
-          <w:kern w:val="2"/>
-          <w:sz w:val="24"/>
-          <w:szCs w:val="24"/>
-          <w:lang w:val="es-ES" w:eastAsia="zh-CN" w:bidi="hi-IN"/>
-        </w:rPr>
-      </w:r>
-    </w:p>
-    <w:p>
-      <w:pPr>
-        <w:pStyle w:val="Normal"/>
-        <w:bidi w:val="0"/>
-        <w:jc w:val="left"/>
-        <w:rPr>
-          <w:rFonts w:ascii="Liberation Serif" w:hAnsi="Liberation Serif" w:eastAsia="NSimSun" w:cs="Arial"/>
-          <w:color w:val="auto"/>
-          <w:kern w:val="2"/>
-          <w:sz w:val="24"/>
-          <w:szCs w:val="24"/>
-          <w:lang w:val="es-ES" w:eastAsia="zh-CN" w:bidi="hi-IN"/>
-        </w:rPr>
-      </w:pPr>
-      <w:r>
-        <w:rPr>
-          <w:rFonts w:eastAsia="NSimSun" w:cs="Arial"/>
-          <w:color w:val="auto"/>
-          <w:kern w:val="2"/>
-          <w:sz w:val="24"/>
-          <w:szCs w:val="24"/>
-          <w:lang w:val="es-ES" w:eastAsia="zh-CN" w:bidi="hi-IN"/>
-        </w:rPr>
-      </w:r>
-    </w:p>
-    <w:p>
-      <w:pPr>
-        <w:pStyle w:val="Normal"/>
-        <w:bidi w:val="0"/>
-        <w:jc w:val="left"/>
-        <w:rPr>
-          <w:rFonts w:ascii="Liberation Serif" w:hAnsi="Liberation Serif" w:eastAsia="NSimSun" w:cs="Arial"/>
-          <w:color w:val="auto"/>
-          <w:kern w:val="2"/>
-          <w:sz w:val="24"/>
-          <w:szCs w:val="24"/>
-          <w:lang w:val="es-ES" w:eastAsia="zh-CN" w:bidi="hi-IN"/>
-        </w:rPr>
-      </w:pPr>
-      <w:r>
-        <w:rPr>
-          <w:rFonts w:eastAsia="NSimSun" w:cs="Arial"/>
-          <w:color w:val="auto"/>
-          <w:kern w:val="2"/>
-          <w:sz w:val="24"/>
-          <w:szCs w:val="24"/>
-          <w:lang w:val="es-ES" w:eastAsia="zh-CN" w:bidi="hi-IN"/>
-        </w:rPr>
-      </w:r>
-    </w:p>
-    <w:p>
-      <w:pPr>
-        <w:pStyle w:val="Normal"/>
-        <w:bidi w:val="0"/>
-        <w:jc w:val="left"/>
-        <w:rPr>
-          <w:rFonts w:ascii="Liberation Serif" w:hAnsi="Liberation Serif" w:eastAsia="NSimSun" w:cs="Arial"/>
-          <w:color w:val="auto"/>
-          <w:kern w:val="2"/>
-          <w:sz w:val="24"/>
-          <w:szCs w:val="24"/>
-          <w:lang w:val="es-ES" w:eastAsia="zh-CN" w:bidi="hi-IN"/>
-        </w:rPr>
-      </w:pPr>
-      <w:r>
-        <w:rPr>
-          <w:rFonts w:eastAsia="NSimSun" w:cs="Arial"/>
-          <w:color w:val="auto"/>
-          <w:kern w:val="2"/>
-          <w:sz w:val="24"/>
-          <w:szCs w:val="24"/>
-          <w:lang w:val="es-ES" w:eastAsia="zh-CN" w:bidi="hi-IN"/>
-        </w:rPr>
         <w:t xml:space="preserve">Necesitaremos obtener los mejores hiperparametros para el modelo seleccionado , para eso utilizaremos </w:t>
       </w:r>
       <w:r>
@@ -12431,10 +12430,10 @@
             <wp:positionV relativeFrom="paragraph">
               <wp:posOffset>635</wp:posOffset>
             </wp:positionV>
-            <wp:extent cx="4373880" cy="3017520"/>
+            <wp:extent cx="4373880" cy="2146300"/>
             <wp:effectExtent l="0" t="0" r="0" b="0"/>
             <wp:wrapSquare wrapText="largest"/>
-            <wp:docPr id="12" name="Imagen12" descr=""/>
+            <wp:docPr id="13" name="Imagen12" descr=""/>
             <wp:cNvGraphicFramePr>
               <a:graphicFrameLocks xmlns:a="http://schemas.openxmlformats.org/drawingml/2006/main" noChangeAspect="1"/>
             </wp:cNvGraphicFramePr>
@@ -12442,7 +12441,7 @@
               <a:graphicData uri="http://schemas.openxmlformats.org/drawingml/2006/picture">
                 <pic:pic xmlns:pic="http://schemas.openxmlformats.org/drawingml/2006/picture">
                   <pic:nvPicPr>
-                    <pic:cNvPr id="12" name="Imagen12" descr=""/>
+                    <pic:cNvPr id="13" name="Imagen12" descr=""/>
                     <pic:cNvPicPr>
                       <a:picLocks noChangeAspect="1" noChangeArrowheads="1"/>
                     </pic:cNvPicPr>
@@ -12456,7 +12455,7 @@
                   <pic:spPr bwMode="auto">
                     <a:xfrm>
                       <a:off x="0" y="0"/>
-                      <a:ext cx="4373880" cy="3017520"/>
+                      <a:ext cx="4373880" cy="2146300"/>
                     </a:xfrm>
                     <a:prstGeom prst="rect">
                       <a:avLst/>
@@ -13028,7 +13027,7 @@
             <wp:extent cx="4015740" cy="2453640"/>
             <wp:effectExtent l="0" t="0" r="0" b="0"/>
             <wp:wrapSquare wrapText="largest"/>
-            <wp:docPr id="13" name="Imagen13" descr=""/>
+            <wp:docPr id="14" name="Imagen13" descr=""/>
             <wp:cNvGraphicFramePr>
               <a:graphicFrameLocks xmlns:a="http://schemas.openxmlformats.org/drawingml/2006/main" noChangeAspect="1"/>
             </wp:cNvGraphicFramePr>
@@ -13036,7 +13035,7 @@
               <a:graphicData uri="http://schemas.openxmlformats.org/drawingml/2006/picture">
                 <pic:pic xmlns:pic="http://schemas.openxmlformats.org/drawingml/2006/picture">
                   <pic:nvPicPr>
-                    <pic:cNvPr id="13" name="Imagen13" descr=""/>
+                    <pic:cNvPr id="14" name="Imagen13" descr=""/>
                     <pic:cNvPicPr>
                       <a:picLocks noChangeAspect="1" noChangeArrowheads="1"/>
                     </pic:cNvPicPr>
@@ -13434,6 +13433,72 @@
         <w:bidi w:val="0"/>
         <w:jc w:val="left"/>
         <w:rPr>
+          <w:rFonts w:eastAsia="NSimSun" w:cs="Arial"/>
+          <w:b/>
+          <w:b/>
+          <w:bCs/>
+          <w:color w:val="auto"/>
+          <w:kern w:val="2"/>
+          <w:sz w:val="24"/>
+          <w:szCs w:val="24"/>
+          <w:u w:val="single"/>
+          <w:lang w:val="es-ES" w:eastAsia="zh-CN" w:bidi="hi-IN"/>
+        </w:rPr>
+      </w:pPr>
+      <w:r>
+        <w:rPr/>
+      </w:r>
+    </w:p>
+    <w:p>
+      <w:pPr>
+        <w:pStyle w:val="Normal"/>
+        <w:bidi w:val="0"/>
+        <w:jc w:val="left"/>
+        <w:rPr>
+          <w:rFonts w:eastAsia="NSimSun" w:cs="Arial"/>
+          <w:b/>
+          <w:b/>
+          <w:bCs/>
+          <w:color w:val="auto"/>
+          <w:kern w:val="2"/>
+          <w:sz w:val="24"/>
+          <w:szCs w:val="24"/>
+          <w:u w:val="single"/>
+          <w:lang w:val="es-ES" w:eastAsia="zh-CN" w:bidi="hi-IN"/>
+        </w:rPr>
+      </w:pPr>
+      <w:r>
+        <w:rPr/>
+      </w:r>
+    </w:p>
+    <w:p>
+      <w:pPr>
+        <w:pStyle w:val="Normal"/>
+        <w:bidi w:val="0"/>
+        <w:jc w:val="left"/>
+        <w:rPr>
+          <w:rFonts w:eastAsia="NSimSun" w:cs="Arial"/>
+          <w:b/>
+          <w:b/>
+          <w:bCs/>
+          <w:color w:val="auto"/>
+          <w:kern w:val="2"/>
+          <w:sz w:val="24"/>
+          <w:szCs w:val="24"/>
+          <w:u w:val="single"/>
+          <w:lang w:val="es-ES" w:eastAsia="zh-CN" w:bidi="hi-IN"/>
+        </w:rPr>
+      </w:pPr>
+      <w:r>
+        <w:rPr/>
+      </w:r>
+    </w:p>
+    <w:p>
+      <w:pPr>
+        <w:pStyle w:val="Normal"/>
+        <w:bidi w:val="0"/>
+        <w:jc w:val="left"/>
+        <w:rPr>
           <w:b/>
           <w:b/>
           <w:bCs/>
@@ -13444,7 +13509,7 @@
         <w:rPr>
           <w:b/>
           <w:bCs/>
-          <w:u w:val="single"/>
+          <w:u w:val="none"/>
         </w:rPr>
         <w:t xml:space="preserve">     </w:t>
       </w:r>
@@ -13585,7 +13650,7 @@
             <wp:extent cx="4876800" cy="2468880"/>
             <wp:effectExtent l="0" t="0" r="0" b="0"/>
             <wp:wrapSquare wrapText="largest"/>
-            <wp:docPr id="14" name="Imagen14" descr=""/>
+            <wp:docPr id="15" name="Imagen14" descr=""/>
             <wp:cNvGraphicFramePr>
               <a:graphicFrameLocks xmlns:a="http://schemas.openxmlformats.org/drawingml/2006/main" noChangeAspect="1"/>
             </wp:cNvGraphicFramePr>
@@ -13593,7 +13658,7 @@
               <a:graphicData uri="http://schemas.openxmlformats.org/drawingml/2006/picture">
                 <pic:pic xmlns:pic="http://schemas.openxmlformats.org/drawingml/2006/picture">
                   <pic:nvPicPr>
-                    <pic:cNvPr id="14" name="Imagen14" descr=""/>
+                    <pic:cNvPr id="15" name="Imagen14" descr=""/>
                     <pic:cNvPicPr>
                       <a:picLocks noChangeAspect="1" noChangeArrowheads="1"/>
                     </pic:cNvPicPr>
@@ -13842,7 +13907,7 @@
       <w:r>
         <w:rPr/>
         <w:drawing>
-          <wp:anchor behindDoc="0" distT="0" distB="0" distL="0" distR="0" simplePos="0" locked="0" layoutInCell="0" allowOverlap="1" relativeHeight="16">
+          <wp:anchor behindDoc="0" distT="0" distB="0" distL="0" distR="0" simplePos="0" locked="0" layoutInCell="0" allowOverlap="1" relativeHeight="86">
             <wp:simplePos x="0" y="0"/>
             <wp:positionH relativeFrom="column">
               <wp:align>center</wp:align>
@@ -13850,10 +13915,10 @@
             <wp:positionV relativeFrom="paragraph">
               <wp:posOffset>635</wp:posOffset>
             </wp:positionV>
-            <wp:extent cx="6047740" cy="2688590"/>
+            <wp:extent cx="5294630" cy="2353945"/>
             <wp:effectExtent l="0" t="0" r="0" b="0"/>
             <wp:wrapSquare wrapText="largest"/>
-            <wp:docPr id="15" name="Imagen15" descr=""/>
+            <wp:docPr id="16" name="Imagen15" descr=""/>
             <wp:cNvGraphicFramePr>
               <a:graphicFrameLocks xmlns:a="http://schemas.openxmlformats.org/drawingml/2006/main" noChangeAspect="1"/>
             </wp:cNvGraphicFramePr>
@@ -13861,7 +13926,7 @@
               <a:graphicData uri="http://schemas.openxmlformats.org/drawingml/2006/picture">
                 <pic:pic xmlns:pic="http://schemas.openxmlformats.org/drawingml/2006/picture">
                   <pic:nvPicPr>
-                    <pic:cNvPr id="15" name="Imagen15" descr=""/>
+                    <pic:cNvPr id="16" name="Imagen15" descr=""/>
                     <pic:cNvPicPr>
                       <a:picLocks noChangeAspect="1" noChangeArrowheads="1"/>
                     </pic:cNvPicPr>
@@ -13875,7 +13940,7 @@
                   <pic:spPr bwMode="auto">
                     <a:xfrm>
                       <a:off x="0" y="0"/>
-                      <a:ext cx="6047740" cy="2688590"/>
+                      <a:ext cx="5294630" cy="2353945"/>
                     </a:xfrm>
                     <a:prstGeom prst="rect">
                       <a:avLst/>
@@ -13890,6 +13955,138 @@
     </w:p>
     <w:p>
       <w:pPr>
+        <w:pStyle w:val="Normal"/>
+        <w:bidi w:val="0"/>
+        <w:jc w:val="left"/>
+        <w:rPr/>
+      </w:pPr>
+      <w:r>
+        <w:rPr/>
+      </w:r>
+    </w:p>
+    <w:p>
+      <w:pPr>
+        <w:pStyle w:val="Normal"/>
+        <w:bidi w:val="0"/>
+        <w:jc w:val="left"/>
+        <w:rPr/>
+      </w:pPr>
+      <w:r>
+        <w:rPr/>
+      </w:r>
+    </w:p>
+    <w:p>
+      <w:pPr>
+        <w:pStyle w:val="Normal"/>
+        <w:bidi w:val="0"/>
+        <w:jc w:val="left"/>
+        <w:rPr/>
+      </w:pPr>
+      <w:r>
+        <w:rPr/>
+      </w:r>
+    </w:p>
+    <w:p>
+      <w:pPr>
+        <w:pStyle w:val="Normal"/>
+        <w:bidi w:val="0"/>
+        <w:jc w:val="left"/>
+        <w:rPr/>
+      </w:pPr>
+      <w:r>
+        <w:rPr/>
+      </w:r>
+    </w:p>
+    <w:p>
+      <w:pPr>
+        <w:pStyle w:val="Normal"/>
+        <w:bidi w:val="0"/>
+        <w:jc w:val="left"/>
+        <w:rPr/>
+      </w:pPr>
+      <w:r>
+        <w:rPr/>
+      </w:r>
+    </w:p>
+    <w:p>
+      <w:pPr>
+        <w:pStyle w:val="Normal"/>
+        <w:bidi w:val="0"/>
+        <w:jc w:val="left"/>
+        <w:rPr/>
+      </w:pPr>
+      <w:r>
+        <w:rPr/>
+      </w:r>
+    </w:p>
+    <w:p>
+      <w:pPr>
+        <w:pStyle w:val="Normal"/>
+        <w:bidi w:val="0"/>
+        <w:jc w:val="left"/>
+        <w:rPr/>
+      </w:pPr>
+      <w:r>
+        <w:rPr/>
+      </w:r>
+    </w:p>
+    <w:p>
+      <w:pPr>
+        <w:pStyle w:val="Normal"/>
+        <w:bidi w:val="0"/>
+        <w:jc w:val="left"/>
+        <w:rPr/>
+      </w:pPr>
+      <w:r>
+        <w:rPr/>
+      </w:r>
+    </w:p>
+    <w:p>
+      <w:pPr>
+        <w:pStyle w:val="Normal"/>
+        <w:bidi w:val="0"/>
+        <w:jc w:val="left"/>
+        <w:rPr/>
+      </w:pPr>
+      <w:r>
+        <w:rPr/>
+      </w:r>
+    </w:p>
+    <w:p>
+      <w:pPr>
+        <w:pStyle w:val="Normal"/>
+        <w:bidi w:val="0"/>
+        <w:jc w:val="left"/>
+        <w:rPr/>
+      </w:pPr>
+      <w:r>
+        <w:rPr/>
+      </w:r>
+    </w:p>
+    <w:p>
+      <w:pPr>
+        <w:pStyle w:val="Normal"/>
+        <w:bidi w:val="0"/>
+        <w:jc w:val="left"/>
+        <w:rPr/>
+      </w:pPr>
+      <w:r>
+        <w:rPr/>
+      </w:r>
+    </w:p>
+    <w:p>
+      <w:pPr>
+        <w:pStyle w:val="Normal"/>
+        <w:bidi w:val="0"/>
+        <w:jc w:val="left"/>
+        <w:rPr/>
+      </w:pPr>
+      <w:r>
+        <w:rPr/>
+      </w:r>
+    </w:p>
+    <w:p>
+      <w:pPr>
         <w:pStyle w:val="Ttulo"/>
         <w:numPr>
           <w:ilvl w:val="0"/>
@@ -14329,10 +14526,11 @@
       </w:r>
     </w:p>
     <w:sectPr>
-      <w:footerReference w:type="default" r:id="rId18"/>
+      <w:headerReference w:type="default" r:id="rId18"/>
+      <w:footerReference w:type="default" r:id="rId19"/>
       <w:type w:val="nextPage"/>
       <w:pgSz w:w="11906" w:h="16838"/>
-      <w:pgMar w:left="1191" w:right="1191" w:gutter="0" w:header="0" w:top="1191" w:footer="1191" w:bottom="1757"/>
+      <w:pgMar w:left="1191" w:right="1191" w:gutter="0" w:header="1191" w:top="1750" w:footer="1191" w:bottom="1757"/>
       <w:pgNumType w:fmt="decimal"/>
       <w:formProt w:val="false"/>
       <w:textDirection w:val="lrTb"/>
@@ -14351,6 +14549,118 @@
     </w:pPr>
     <w:r>
       <w:rPr/>
+      <mc:AlternateContent>
+        <mc:Choice Requires="wps">
+          <w:drawing>
+            <wp:anchor behindDoc="0" distT="0" distB="0" distL="0" distR="0" simplePos="0" locked="0" layoutInCell="0" allowOverlap="1" relativeHeight="62">
+              <wp:simplePos x="0" y="0"/>
+              <wp:positionH relativeFrom="column">
+                <wp:posOffset>-778510</wp:posOffset>
+              </wp:positionH>
+              <wp:positionV relativeFrom="paragraph">
+                <wp:posOffset>219075</wp:posOffset>
+              </wp:positionV>
+              <wp:extent cx="7574915" cy="724535"/>
+              <wp:effectExtent l="0" t="0" r="0" b="0"/>
+              <wp:wrapNone/>
+              <wp:docPr id="18" name="Forma 4"/>
+              <a:graphic xmlns:a="http://schemas.openxmlformats.org/drawingml/2006/main">
+                <a:graphicData uri="http://schemas.microsoft.com/office/word/2010/wordprocessingShape">
+                  <wps:wsp>
+                    <wps:cNvSpPr/>
+                    <wps:spPr>
+                      <a:xfrm>
+                        <a:off x="0" y="0"/>
+                        <a:ext cx="7574400" cy="723960"/>
+                      </a:xfrm>
+                      <a:prstGeom prst="rect">
+                        <a:avLst/>
+                      </a:prstGeom>
+                      <a:gradFill rotWithShape="0">
+                        <a:gsLst>
+                          <a:gs pos="0">
+                            <a:srgbClr val="b4c7dc"/>
+                          </a:gs>
+                          <a:gs pos="100000">
+                            <a:srgbClr val="dee6ef"/>
+                          </a:gs>
+                        </a:gsLst>
+                        <a:lin ang="5340000"/>
+                      </a:gradFill>
+                      <a:ln w="0">
+                        <a:solidFill>
+                          <a:srgbClr val="3465a4"/>
+                        </a:solidFill>
+                      </a:ln>
+                    </wps:spPr>
+                    <wps:style>
+                      <a:lnRef idx="0"/>
+                      <a:fillRef idx="0"/>
+                      <a:effectRef idx="0"/>
+                      <a:fontRef idx="minor"/>
+                    </wps:style>
+                    <wps:bodyPr/>
+                  </wps:wsp>
+                </a:graphicData>
+              </a:graphic>
+            </wp:anchor>
+          </w:drawing>
+        </mc:Choice>
+        <mc:Fallback>
+          <w:pict>
+            <v:rect id="shape_0" ID="Forma 4" fillcolor="#b4c7dc" stroked="t" o:allowincell="f" style="position:absolute;margin-left:-61.3pt;margin-top:17.25pt;width:596.35pt;height:56.95pt;mso-wrap-style:none;v-text-anchor:middle">
+              <v:fill o:detectmouseclick="t" color2="#dee6ef"/>
+              <v:stroke color="#3465a4" joinstyle="round" endcap="flat"/>
+              <w10:wrap type="none"/>
+            </v:rect>
+          </w:pict>
+        </mc:Fallback>
+      </mc:AlternateContent>
+      <w:drawing>
+        <wp:anchor behindDoc="0" distT="0" distB="0" distL="0" distR="0" simplePos="0" locked="0" layoutInCell="0" allowOverlap="1" relativeHeight="84">
+          <wp:simplePos x="0" y="0"/>
+          <wp:positionH relativeFrom="column">
+            <wp:posOffset>6000750</wp:posOffset>
+          </wp:positionH>
+          <wp:positionV relativeFrom="paragraph">
+            <wp:posOffset>219075</wp:posOffset>
+          </wp:positionV>
+          <wp:extent cx="795655" cy="695325"/>
+          <wp:effectExtent l="0" t="0" r="0" b="0"/>
+          <wp:wrapSquare wrapText="largest"/>
+          <wp:docPr id="19" name="Imagen17" descr=""/>
+          <wp:cNvGraphicFramePr>
+            <a:graphicFrameLocks xmlns:a="http://schemas.openxmlformats.org/drawingml/2006/main" noChangeAspect="1"/>
+          </wp:cNvGraphicFramePr>
+          <a:graphic xmlns:a="http://schemas.openxmlformats.org/drawingml/2006/main">
+            <a:graphicData uri="http://schemas.openxmlformats.org/drawingml/2006/picture">
+              <pic:pic xmlns:pic="http://schemas.openxmlformats.org/drawingml/2006/picture">
+                <pic:nvPicPr>
+                  <pic:cNvPr id="19" name="Imagen17" descr=""/>
+                  <pic:cNvPicPr>
+                    <a:picLocks noChangeAspect="1" noChangeArrowheads="1"/>
+                  </pic:cNvPicPr>
+                </pic:nvPicPr>
+                <pic:blipFill>
+                  <a:blip r:embed="rId1"/>
+                  <a:stretch>
+                    <a:fillRect/>
+                  </a:stretch>
+                </pic:blipFill>
+                <pic:spPr bwMode="auto">
+                  <a:xfrm>
+                    <a:off x="0" y="0"/>
+                    <a:ext cx="795655" cy="695325"/>
+                  </a:xfrm>
+                  <a:prstGeom prst="rect">
+                    <a:avLst/>
+                  </a:prstGeom>
+                </pic:spPr>
+              </pic:pic>
+            </a:graphicData>
+          </a:graphic>
+        </wp:anchor>
+      </w:drawing>
       <w:fldChar w:fldCharType="begin"/>
     </w:r>
     <w:r>
@@ -14363,7 +14673,7 @@
     </w:r>
     <w:r>
       <w:rPr/>
-      <w:t>5</w:t>
+      <w:t>23</w:t>
     </w:r>
     <w:r>
       <w:rPr/>
@@ -14371,6 +14681,88 @@
     </w:r>
   </w:p>
 </w:ftr>
+</file>
+
+<file path=word/header1.xml><?xml version="1.0" encoding="utf-8"?>
+<w:hdr xmlns:o="urn:schemas-microsoft-com:office:office" xmlns:r="http://schemas.openxmlformats.org/officeDocument/2006/relationships" xmlns:v="urn:schemas-microsoft-com:vml" xmlns:w="http://schemas.openxmlformats.org/wordprocessingml/2006/main" xmlns:w10="urn:schemas-microsoft-com:office:word" xmlns:wp="http://schemas.openxmlformats.org/drawingml/2006/wordprocessingDrawing" xmlns:wps="http://schemas.microsoft.com/office/word/2010/wordprocessingShape" xmlns:wpg="http://schemas.microsoft.com/office/word/2010/wordprocessingGroup" xmlns:mc="http://schemas.openxmlformats.org/markup-compatibility/2006" xmlns:wp14="http://schemas.microsoft.com/office/word/2010/wordprocessingDrawing" xmlns:w14="http://schemas.microsoft.com/office/word/2010/wordml" mc:Ignorable="w14 wp14">
+  <w:p>
+    <w:pPr>
+      <w:pStyle w:val="Cabecera"/>
+      <w:rPr/>
+    </w:pPr>
+    <w:r>
+      <w:rPr/>
+      <mc:AlternateContent>
+        <mc:Choice Requires="wps">
+          <w:drawing>
+            <wp:anchor behindDoc="0" distT="17780" distB="17780" distL="17780" distR="17780" simplePos="0" locked="0" layoutInCell="0" allowOverlap="1" relativeHeight="39">
+              <wp:simplePos x="0" y="0"/>
+              <wp:positionH relativeFrom="column">
+                <wp:posOffset>-755650</wp:posOffset>
+              </wp:positionH>
+              <wp:positionV relativeFrom="paragraph">
+                <wp:posOffset>-735965</wp:posOffset>
+              </wp:positionV>
+              <wp:extent cx="7536815" cy="434975"/>
+              <wp:effectExtent l="0" t="0" r="0" b="0"/>
+              <wp:wrapNone/>
+              <wp:docPr id="17" name="Forma 3"/>
+              <a:graphic xmlns:a="http://schemas.openxmlformats.org/drawingml/2006/main">
+                <a:graphicData uri="http://schemas.microsoft.com/office/word/2010/wordprocessingShape">
+                  <wps:wsp>
+                    <wps:cNvSpPr/>
+                    <wps:spPr>
+                      <a:xfrm>
+                        <a:off x="0" y="0"/>
+                        <a:ext cx="7536240" cy="434520"/>
+                      </a:xfrm>
+                      <a:prstGeom prst="rect">
+                        <a:avLst/>
+                      </a:prstGeom>
+                      <a:gradFill rotWithShape="0">
+                        <a:gsLst>
+                          <a:gs pos="0">
+                            <a:srgbClr val="b4c7dc"/>
+                          </a:gs>
+                          <a:gs pos="100000">
+                            <a:srgbClr val="dee6ef"/>
+                          </a:gs>
+                        </a:gsLst>
+                        <a:lin ang="5340000"/>
+                      </a:gradFill>
+                      <a:ln w="36360">
+                        <a:solidFill>
+                          <a:srgbClr val="b4c7dc"/>
+                        </a:solidFill>
+                        <a:round/>
+                      </a:ln>
+                    </wps:spPr>
+                    <wps:style>
+                      <a:lnRef idx="0"/>
+                      <a:fillRef idx="0"/>
+                      <a:effectRef idx="0"/>
+                      <a:fontRef idx="minor"/>
+                    </wps:style>
+                    <wps:bodyPr/>
+                  </wps:wsp>
+                </a:graphicData>
+              </a:graphic>
+            </wp:anchor>
+          </w:drawing>
+        </mc:Choice>
+        <mc:Fallback>
+          <w:pict>
+            <v:rect id="shape_0" ID="Forma 3" fillcolor="#b4c7dc" stroked="t" o:allowincell="f" style="position:absolute;margin-left:-59.5pt;margin-top:-57.95pt;width:593.35pt;height:34.15pt;mso-wrap-style:none;v-text-anchor:middle">
+              <v:fill o:detectmouseclick="t" color2="#dee6ef"/>
+              <v:stroke color="#b4c7dc" weight="36360" joinstyle="round" endcap="flat"/>
+              <w10:wrap type="none"/>
+            </v:rect>
+          </w:pict>
+        </mc:Fallback>
+      </mc:AlternateContent>
+    </w:r>
+  </w:p>
+</w:hdr>
 </file>
 
 <file path=word/numbering.xml><?xml version="1.0" encoding="utf-8"?>
@@ -16359,6 +16751,143 @@
     </w:lvl>
   </w:abstractNum>
   <w:abstractNum w:abstractNumId="16">
+    <w:lvl w:ilvl="0">
+      <w:start w:val="1"/>
+      <w:numFmt w:val="bullet"/>
+      <w:lvlText w:val=""/>
+      <w:lvlJc w:val="left"/>
+      <w:pPr>
+        <w:tabs>
+          <w:tab w:val="num" w:pos="720"/>
+        </w:tabs>
+        <w:ind w:left="720" w:hanging="360"/>
+      </w:pPr>
+      <w:rPr>
+        <w:rFonts w:ascii="Symbol" w:hAnsi="Symbol" w:cs="Symbol" w:hint="default"/>
+      </w:rPr>
+    </w:lvl>
+    <w:lvl w:ilvl="1">
+      <w:start w:val="1"/>
+      <w:numFmt w:val="bullet"/>
+      <w:lvlText w:val="◦"/>
+      <w:lvlJc w:val="left"/>
+      <w:pPr>
+        <w:tabs>
+          <w:tab w:val="num" w:pos="1080"/>
+        </w:tabs>
+        <w:ind w:left="1080" w:hanging="360"/>
+      </w:pPr>
+      <w:rPr>
+        <w:rFonts w:ascii="OpenSymbol" w:hAnsi="OpenSymbol" w:cs="OpenSymbol" w:hint="default"/>
+      </w:rPr>
+    </w:lvl>
+    <w:lvl w:ilvl="2">
+      <w:start w:val="1"/>
+      <w:numFmt w:val="bullet"/>
+      <w:lvlText w:val="▪"/>
+      <w:lvlJc w:val="left"/>
+      <w:pPr>
+        <w:tabs>
+          <w:tab w:val="num" w:pos="1440"/>
+        </w:tabs>
+        <w:ind w:left="1440" w:hanging="360"/>
+      </w:pPr>
+      <w:rPr>
+        <w:rFonts w:ascii="OpenSymbol" w:hAnsi="OpenSymbol" w:cs="OpenSymbol" w:hint="default"/>
+      </w:rPr>
+    </w:lvl>
+    <w:lvl w:ilvl="3">
+      <w:start w:val="1"/>
+      <w:numFmt w:val="bullet"/>
+      <w:lvlText w:val=""/>
+      <w:lvlJc w:val="left"/>
+      <w:pPr>
+        <w:tabs>
+          <w:tab w:val="num" w:pos="1800"/>
+        </w:tabs>
+        <w:ind w:left="1800" w:hanging="360"/>
+      </w:pPr>
+      <w:rPr>
+        <w:rFonts w:ascii="Symbol" w:hAnsi="Symbol" w:cs="Symbol" w:hint="default"/>
+      </w:rPr>
+    </w:lvl>
+    <w:lvl w:ilvl="4">
+      <w:start w:val="1"/>
+      <w:numFmt w:val="bullet"/>
+      <w:lvlText w:val="◦"/>
+      <w:lvlJc w:val="left"/>
+      <w:pPr>
+        <w:tabs>
+          <w:tab w:val="num" w:pos="2160"/>
+        </w:tabs>
+        <w:ind w:left="2160" w:hanging="360"/>
+      </w:pPr>
+      <w:rPr>
+        <w:rFonts w:ascii="OpenSymbol" w:hAnsi="OpenSymbol" w:cs="OpenSymbol" w:hint="default"/>
+      </w:rPr>
+    </w:lvl>
+    <w:lvl w:ilvl="5">
+      <w:start w:val="1"/>
+      <w:numFmt w:val="bullet"/>
+      <w:lvlText w:val="▪"/>
+      <w:lvlJc w:val="left"/>
+      <w:pPr>
+        <w:tabs>
+          <w:tab w:val="num" w:pos="2520"/>
+        </w:tabs>
+        <w:ind w:left="2520" w:hanging="360"/>
+      </w:pPr>
+      <w:rPr>
+        <w:rFonts w:ascii="OpenSymbol" w:hAnsi="OpenSymbol" w:cs="OpenSymbol" w:hint="default"/>
+      </w:rPr>
+    </w:lvl>
+    <w:lvl w:ilvl="6">
+      <w:start w:val="1"/>
+      <w:numFmt w:val="bullet"/>
+      <w:lvlText w:val=""/>
+      <w:lvlJc w:val="left"/>
+      <w:pPr>
+        <w:tabs>
+          <w:tab w:val="num" w:pos="2880"/>
+        </w:tabs>
+        <w:ind w:left="2880" w:hanging="360"/>
+      </w:pPr>
+      <w:rPr>
+        <w:rFonts w:ascii="Symbol" w:hAnsi="Symbol" w:cs="Symbol" w:hint="default"/>
+      </w:rPr>
+    </w:lvl>
+    <w:lvl w:ilvl="7">
+      <w:start w:val="1"/>
+      <w:numFmt w:val="bullet"/>
+      <w:lvlText w:val="◦"/>
+      <w:lvlJc w:val="left"/>
+      <w:pPr>
+        <w:tabs>
+          <w:tab w:val="num" w:pos="3240"/>
+        </w:tabs>
+        <w:ind w:left="3240" w:hanging="360"/>
+      </w:pPr>
+      <w:rPr>
+        <w:rFonts w:ascii="OpenSymbol" w:hAnsi="OpenSymbol" w:cs="OpenSymbol" w:hint="default"/>
+      </w:rPr>
+    </w:lvl>
+    <w:lvl w:ilvl="8">
+      <w:start w:val="1"/>
+      <w:numFmt w:val="bullet"/>
+      <w:lvlText w:val="▪"/>
+      <w:lvlJc w:val="left"/>
+      <w:pPr>
+        <w:tabs>
+          <w:tab w:val="num" w:pos="3600"/>
+        </w:tabs>
+        <w:ind w:left="3600" w:hanging="360"/>
+      </w:pPr>
+      <w:rPr>
+        <w:rFonts w:ascii="OpenSymbol" w:hAnsi="OpenSymbol" w:cs="OpenSymbol" w:hint="default"/>
+      </w:rPr>
+    </w:lvl>
+  </w:abstractNum>
+  <w:abstractNum w:abstractNumId="17">
     <w:lvl w:ilvl="0">
       <w:start w:val="1"/>
       <w:numFmt w:val="bullet"/>
@@ -16542,6 +17071,9 @@
   </w:num>
   <w:num w:numId="16">
     <w:abstractNumId w:val="16"/>
+  </w:num>
+  <w:num w:numId="17">
+    <w:abstractNumId w:val="17"/>
   </w:num>
 </w:numbering>
 </file>
@@ -16731,6 +17263,20 @@
       <w:szCs w:val="56"/>
     </w:rPr>
   </w:style>
+  <w:style w:type="paragraph" w:styleId="Cabecera">
+    <w:name w:val="Header"/>
+    <w:basedOn w:val="Cabeceraypie"/>
+    <w:pPr>
+      <w:suppressLineNumbers/>
+      <w:tabs>
+        <w:tab w:val="clear" w:pos="4819"/>
+        <w:tab w:val="clear" w:pos="9638"/>
+        <w:tab w:val="center" w:pos="4762" w:leader="none"/>
+        <w:tab w:val="right" w:pos="9524" w:leader="none"/>
+      </w:tabs>
+    </w:pPr>
+    <w:rPr/>
+  </w:style>
   <w:style w:type="numbering" w:styleId="Vieta">
     <w:name w:val="Viñeta •"/>
     <w:qFormat/>

</xml_diff>